<commit_message>
Updated today's Acad work
</commit_message>
<xml_diff>
--- a/ADBMS/Expt2/ADBMS Write up format(1).docx
+++ b/ADBMS/Expt2/ADBMS Write up format(1).docx
@@ -93,6 +93,15 @@
                 <w:lang w:val="en-US"/>
               </w:rPr>
             </w:pPr>
+            <w:r>
+              <w:rPr>
+                <w:rFonts w:ascii="Times New Roman" w:eastAsia="Times New Roman" w:hAnsi="Times New Roman" w:cs="Times New Roman"/>
+                <w:sz w:val="24"/>
+                <w:szCs w:val="24"/>
+                <w:lang w:val="en-US"/>
+              </w:rPr>
+              <w:t>Shubham Golwal</w:t>
+            </w:r>
           </w:p>
         </w:tc>
       </w:tr>
@@ -157,6 +166,15 @@
                 <w:lang w:val="en-US"/>
               </w:rPr>
             </w:pPr>
+            <w:r>
+              <w:rPr>
+                <w:rFonts w:ascii="Times New Roman" w:eastAsia="Times New Roman" w:hAnsi="Times New Roman" w:cs="Times New Roman"/>
+                <w:sz w:val="24"/>
+                <w:szCs w:val="24"/>
+                <w:lang w:val="en-US"/>
+              </w:rPr>
+              <w:t>2020300015</w:t>
+            </w:r>
           </w:p>
         </w:tc>
       </w:tr>
@@ -221,6 +239,15 @@
                 <w:lang w:val="en-US"/>
               </w:rPr>
             </w:pPr>
+            <w:r>
+              <w:rPr>
+                <w:rFonts w:ascii="Times New Roman" w:eastAsia="Times New Roman" w:hAnsi="Times New Roman" w:cs="Times New Roman"/>
+                <w:sz w:val="24"/>
+                <w:szCs w:val="24"/>
+                <w:lang w:val="en-US"/>
+              </w:rPr>
+              <w:t>01</w:t>
+            </w:r>
           </w:p>
         </w:tc>
       </w:tr>
@@ -312,6 +339,22 @@
                 <w:szCs w:val="24"/>
               </w:rPr>
             </w:pPr>
+            <w:r>
+              <w:rPr>
+                <w:rFonts w:ascii="Times New Roman" w:eastAsia="Times New Roman" w:hAnsi="Times New Roman" w:cs="Times New Roman"/>
+                <w:sz w:val="24"/>
+                <w:szCs w:val="24"/>
+              </w:rPr>
+              <w:t>C</w:t>
+            </w:r>
+            <w:r>
+              <w:rPr>
+                <w:rFonts w:ascii="Times New Roman" w:eastAsia="Times New Roman" w:hAnsi="Times New Roman" w:cs="Times New Roman"/>
+                <w:sz w:val="24"/>
+                <w:szCs w:val="24"/>
+              </w:rPr>
+              <w:t>oncurrency control</w:t>
+            </w:r>
           </w:p>
         </w:tc>
       </w:tr>
@@ -388,7 +431,7 @@
                 <w:sz w:val="24"/>
                 <w:szCs w:val="24"/>
               </w:rPr>
-              <w:t xml:space="preserve">PROBLEM </w:t>
+              <w:t xml:space="preserve">Problem </w:t>
             </w:r>
             <w:proofErr w:type="gramStart"/>
             <w:r>
@@ -398,7 +441,7 @@
                 <w:sz w:val="24"/>
                 <w:szCs w:val="24"/>
               </w:rPr>
-              <w:t>STATEMENT :</w:t>
+              <w:t>Statement :</w:t>
             </w:r>
             <w:proofErr w:type="gramEnd"/>
           </w:p>
@@ -431,7 +474,7 @@
                 <w:sz w:val="24"/>
                 <w:szCs w:val="24"/>
               </w:rPr>
-              <w:t>.</w:t>
+              <w:t>Perform concurrency control in PostgreSQL Database with college database.</w:t>
             </w:r>
           </w:p>
         </w:tc>
@@ -497,10 +540,22 @@
               <w:ind w:left="0" w:hanging="2"/>
               <w:rPr>
                 <w:rFonts w:ascii="Times New Roman" w:eastAsia="Times New Roman" w:hAnsi="Times New Roman" w:cs="Times New Roman"/>
-                <w:sz w:val="24"/>
-                <w:szCs w:val="24"/>
-              </w:rPr>
-            </w:pPr>
+                <w:b/>
+                <w:bCs/>
+                <w:sz w:val="24"/>
+                <w:szCs w:val="24"/>
+              </w:rPr>
+            </w:pPr>
+            <w:r>
+              <w:rPr>
+                <w:rFonts w:ascii="Times New Roman" w:eastAsia="Times New Roman" w:hAnsi="Times New Roman" w:cs="Times New Roman"/>
+                <w:b/>
+                <w:bCs/>
+                <w:sz w:val="24"/>
+                <w:szCs w:val="24"/>
+              </w:rPr>
+              <w:t>What are transactions?</w:t>
+            </w:r>
           </w:p>
           <w:p>
             <w:pPr>
@@ -511,6 +566,90 @@
                 <w:szCs w:val="24"/>
               </w:rPr>
             </w:pPr>
+            <w:r>
+              <w:rPr>
+                <w:rFonts w:ascii="Times New Roman" w:eastAsia="Times New Roman" w:hAnsi="Times New Roman" w:cs="Times New Roman"/>
+                <w:sz w:val="24"/>
+                <w:szCs w:val="24"/>
+              </w:rPr>
+              <w:t xml:space="preserve">A transaction is a very small unit of a </w:t>
+            </w:r>
+            <w:proofErr w:type="gramStart"/>
+            <w:r>
+              <w:rPr>
+                <w:rFonts w:ascii="Times New Roman" w:eastAsia="Times New Roman" w:hAnsi="Times New Roman" w:cs="Times New Roman"/>
+                <w:sz w:val="24"/>
+                <w:szCs w:val="24"/>
+              </w:rPr>
+              <w:t>program</w:t>
+            </w:r>
+            <w:proofErr w:type="gramEnd"/>
+            <w:r>
+              <w:rPr>
+                <w:rFonts w:ascii="Times New Roman" w:eastAsia="Times New Roman" w:hAnsi="Times New Roman" w:cs="Times New Roman"/>
+                <w:sz w:val="24"/>
+                <w:szCs w:val="24"/>
+              </w:rPr>
+              <w:t xml:space="preserve"> and it may contain several </w:t>
+            </w:r>
+            <w:proofErr w:type="spellStart"/>
+            <w:r>
+              <w:rPr>
+                <w:rFonts w:ascii="Times New Roman" w:eastAsia="Times New Roman" w:hAnsi="Times New Roman" w:cs="Times New Roman"/>
+                <w:sz w:val="24"/>
+                <w:szCs w:val="24"/>
+              </w:rPr>
+              <w:t>lowlevel</w:t>
+            </w:r>
+            <w:proofErr w:type="spellEnd"/>
+            <w:r>
+              <w:rPr>
+                <w:rFonts w:ascii="Times New Roman" w:eastAsia="Times New Roman" w:hAnsi="Times New Roman" w:cs="Times New Roman"/>
+                <w:sz w:val="24"/>
+                <w:szCs w:val="24"/>
+              </w:rPr>
+              <w:t xml:space="preserve"> </w:t>
+            </w:r>
+            <w:r>
+              <w:rPr>
+                <w:rFonts w:ascii="Times New Roman" w:eastAsia="Times New Roman" w:hAnsi="Times New Roman" w:cs="Times New Roman"/>
+                <w:sz w:val="24"/>
+                <w:szCs w:val="24"/>
+              </w:rPr>
+              <w:t>tasks. A transaction in a database system must maintain Atomicity, Consistency,</w:t>
+            </w:r>
+            <w:r>
+              <w:rPr>
+                <w:rFonts w:ascii="Times New Roman" w:eastAsia="Times New Roman" w:hAnsi="Times New Roman" w:cs="Times New Roman"/>
+                <w:sz w:val="24"/>
+                <w:szCs w:val="24"/>
+              </w:rPr>
+              <w:t xml:space="preserve"> </w:t>
+            </w:r>
+            <w:r>
+              <w:rPr>
+                <w:rFonts w:ascii="Times New Roman" w:eastAsia="Times New Roman" w:hAnsi="Times New Roman" w:cs="Times New Roman"/>
+                <w:sz w:val="24"/>
+                <w:szCs w:val="24"/>
+              </w:rPr>
+              <w:t>Isolation, and Durability − commonly known as ACID properties − in order to</w:t>
+            </w:r>
+            <w:r>
+              <w:rPr>
+                <w:rFonts w:ascii="Times New Roman" w:eastAsia="Times New Roman" w:hAnsi="Times New Roman" w:cs="Times New Roman"/>
+                <w:sz w:val="24"/>
+                <w:szCs w:val="24"/>
+              </w:rPr>
+              <w:t xml:space="preserve"> </w:t>
+            </w:r>
+            <w:r>
+              <w:rPr>
+                <w:rFonts w:ascii="Times New Roman" w:eastAsia="Times New Roman" w:hAnsi="Times New Roman" w:cs="Times New Roman"/>
+                <w:sz w:val="24"/>
+                <w:szCs w:val="24"/>
+              </w:rPr>
+              <w:t>ensure accuracy, completeness, and data integrity.</w:t>
+            </w:r>
           </w:p>
           <w:p>
             <w:pPr>
@@ -537,10 +676,22 @@
               <w:ind w:left="0" w:hanging="2"/>
               <w:rPr>
                 <w:rFonts w:ascii="Times New Roman" w:eastAsia="Times New Roman" w:hAnsi="Times New Roman" w:cs="Times New Roman"/>
-                <w:sz w:val="24"/>
-                <w:szCs w:val="24"/>
-              </w:rPr>
-            </w:pPr>
+                <w:b/>
+                <w:bCs/>
+                <w:sz w:val="24"/>
+                <w:szCs w:val="24"/>
+              </w:rPr>
+            </w:pPr>
+            <w:r>
+              <w:rPr>
+                <w:rFonts w:ascii="Times New Roman" w:eastAsia="Times New Roman" w:hAnsi="Times New Roman" w:cs="Times New Roman"/>
+                <w:b/>
+                <w:bCs/>
+                <w:sz w:val="24"/>
+                <w:szCs w:val="24"/>
+              </w:rPr>
+              <w:t>What is concurrency control?</w:t>
+            </w:r>
           </w:p>
           <w:p>
             <w:pPr>
@@ -551,6 +702,80 @@
                 <w:szCs w:val="24"/>
               </w:rPr>
             </w:pPr>
+            <w:r>
+              <w:rPr>
+                <w:rFonts w:ascii="Times New Roman" w:eastAsia="Times New Roman" w:hAnsi="Times New Roman" w:cs="Times New Roman"/>
+                <w:sz w:val="24"/>
+                <w:szCs w:val="24"/>
+              </w:rPr>
+              <w:t>Concurrency control concept comes under the Transaction in database management</w:t>
+            </w:r>
+            <w:r>
+              <w:rPr>
+                <w:rFonts w:ascii="Times New Roman" w:eastAsia="Times New Roman" w:hAnsi="Times New Roman" w:cs="Times New Roman"/>
+                <w:sz w:val="24"/>
+                <w:szCs w:val="24"/>
+              </w:rPr>
+              <w:t xml:space="preserve"> </w:t>
+            </w:r>
+            <w:r>
+              <w:rPr>
+                <w:rFonts w:ascii="Times New Roman" w:eastAsia="Times New Roman" w:hAnsi="Times New Roman" w:cs="Times New Roman"/>
+                <w:sz w:val="24"/>
+                <w:szCs w:val="24"/>
+              </w:rPr>
+              <w:t>system (DBMS). It is a procedure in DBMS which helps us for the management of</w:t>
+            </w:r>
+            <w:r>
+              <w:rPr>
+                <w:rFonts w:ascii="Times New Roman" w:eastAsia="Times New Roman" w:hAnsi="Times New Roman" w:cs="Times New Roman"/>
+                <w:sz w:val="24"/>
+                <w:szCs w:val="24"/>
+              </w:rPr>
+              <w:t xml:space="preserve"> </w:t>
+            </w:r>
+            <w:r>
+              <w:rPr>
+                <w:rFonts w:ascii="Times New Roman" w:eastAsia="Times New Roman" w:hAnsi="Times New Roman" w:cs="Times New Roman"/>
+                <w:sz w:val="24"/>
+                <w:szCs w:val="24"/>
+              </w:rPr>
+              <w:t>two simultaneous processes to execute without conflicts between each other, these</w:t>
+            </w:r>
+            <w:r>
+              <w:rPr>
+                <w:rFonts w:ascii="Times New Roman" w:eastAsia="Times New Roman" w:hAnsi="Times New Roman" w:cs="Times New Roman"/>
+                <w:sz w:val="24"/>
+                <w:szCs w:val="24"/>
+              </w:rPr>
+              <w:t xml:space="preserve"> </w:t>
+            </w:r>
+            <w:r>
+              <w:rPr>
+                <w:rFonts w:ascii="Times New Roman" w:eastAsia="Times New Roman" w:hAnsi="Times New Roman" w:cs="Times New Roman"/>
+                <w:sz w:val="24"/>
+                <w:szCs w:val="24"/>
+              </w:rPr>
+              <w:t xml:space="preserve">conflicts occur in </w:t>
+            </w:r>
+            <w:proofErr w:type="gramStart"/>
+            <w:r>
+              <w:rPr>
+                <w:rFonts w:ascii="Times New Roman" w:eastAsia="Times New Roman" w:hAnsi="Times New Roman" w:cs="Times New Roman"/>
+                <w:sz w:val="24"/>
+                <w:szCs w:val="24"/>
+              </w:rPr>
+              <w:t>multi user</w:t>
+            </w:r>
+            <w:proofErr w:type="gramEnd"/>
+            <w:r>
+              <w:rPr>
+                <w:rFonts w:ascii="Times New Roman" w:eastAsia="Times New Roman" w:hAnsi="Times New Roman" w:cs="Times New Roman"/>
+                <w:sz w:val="24"/>
+                <w:szCs w:val="24"/>
+              </w:rPr>
+              <w:t xml:space="preserve"> systems.</w:t>
+            </w:r>
           </w:p>
           <w:p>
             <w:pPr>
@@ -561,6 +786,62 @@
                 <w:szCs w:val="24"/>
               </w:rPr>
             </w:pPr>
+            <w:r>
+              <w:rPr>
+                <w:rFonts w:ascii="Times New Roman" w:eastAsia="Times New Roman" w:hAnsi="Times New Roman" w:cs="Times New Roman"/>
+                <w:sz w:val="24"/>
+                <w:szCs w:val="24"/>
+              </w:rPr>
+              <w:t>Concurrency can simply be said to be executing multiple transactions at a time. It is</w:t>
+            </w:r>
+            <w:r>
+              <w:rPr>
+                <w:rFonts w:ascii="Times New Roman" w:eastAsia="Times New Roman" w:hAnsi="Times New Roman" w:cs="Times New Roman"/>
+                <w:sz w:val="24"/>
+                <w:szCs w:val="24"/>
+              </w:rPr>
+              <w:t xml:space="preserve"> </w:t>
+            </w:r>
+            <w:r>
+              <w:rPr>
+                <w:rFonts w:ascii="Times New Roman" w:eastAsia="Times New Roman" w:hAnsi="Times New Roman" w:cs="Times New Roman"/>
+                <w:sz w:val="24"/>
+                <w:szCs w:val="24"/>
+              </w:rPr>
+              <w:t>required to increase time efficiency. If many transactions try to access the same</w:t>
+            </w:r>
+            <w:r>
+              <w:rPr>
+                <w:rFonts w:ascii="Times New Roman" w:eastAsia="Times New Roman" w:hAnsi="Times New Roman" w:cs="Times New Roman"/>
+                <w:sz w:val="24"/>
+                <w:szCs w:val="24"/>
+              </w:rPr>
+              <w:t xml:space="preserve"> </w:t>
+            </w:r>
+            <w:r>
+              <w:rPr>
+                <w:rFonts w:ascii="Times New Roman" w:eastAsia="Times New Roman" w:hAnsi="Times New Roman" w:cs="Times New Roman"/>
+                <w:sz w:val="24"/>
+                <w:szCs w:val="24"/>
+              </w:rPr>
+              <w:t>data, then inconsistency arises. Concurrency control required to maintain</w:t>
+            </w:r>
+            <w:r>
+              <w:rPr>
+                <w:rFonts w:ascii="Times New Roman" w:eastAsia="Times New Roman" w:hAnsi="Times New Roman" w:cs="Times New Roman"/>
+                <w:sz w:val="24"/>
+                <w:szCs w:val="24"/>
+              </w:rPr>
+              <w:t xml:space="preserve"> </w:t>
+            </w:r>
+            <w:r>
+              <w:rPr>
+                <w:rFonts w:ascii="Times New Roman" w:eastAsia="Times New Roman" w:hAnsi="Times New Roman" w:cs="Times New Roman"/>
+                <w:sz w:val="24"/>
+                <w:szCs w:val="24"/>
+              </w:rPr>
+              <w:t>consistency data.</w:t>
+            </w:r>
           </w:p>
           <w:p>
             <w:pPr>
@@ -571,6 +852,46 @@
                 <w:szCs w:val="24"/>
               </w:rPr>
             </w:pPr>
+            <w:r>
+              <w:rPr>
+                <w:rFonts w:ascii="Times New Roman" w:eastAsia="Times New Roman" w:hAnsi="Times New Roman" w:cs="Times New Roman"/>
+                <w:sz w:val="24"/>
+                <w:szCs w:val="24"/>
+              </w:rPr>
+              <w:t>For example, if we take ATM machines and do not use concurrency, multiple</w:t>
+            </w:r>
+            <w:r>
+              <w:rPr>
+                <w:rFonts w:ascii="Times New Roman" w:eastAsia="Times New Roman" w:hAnsi="Times New Roman" w:cs="Times New Roman"/>
+                <w:sz w:val="24"/>
+                <w:szCs w:val="24"/>
+              </w:rPr>
+              <w:t xml:space="preserve"> </w:t>
+            </w:r>
+            <w:r>
+              <w:rPr>
+                <w:rFonts w:ascii="Times New Roman" w:eastAsia="Times New Roman" w:hAnsi="Times New Roman" w:cs="Times New Roman"/>
+                <w:sz w:val="24"/>
+                <w:szCs w:val="24"/>
+              </w:rPr>
+              <w:t>persons cannot draw money at a time in different places. This is where we need</w:t>
+            </w:r>
+            <w:r>
+              <w:rPr>
+                <w:rFonts w:ascii="Times New Roman" w:eastAsia="Times New Roman" w:hAnsi="Times New Roman" w:cs="Times New Roman"/>
+                <w:sz w:val="24"/>
+                <w:szCs w:val="24"/>
+              </w:rPr>
+              <w:t xml:space="preserve"> </w:t>
+            </w:r>
+            <w:r>
+              <w:rPr>
+                <w:rFonts w:ascii="Times New Roman" w:eastAsia="Times New Roman" w:hAnsi="Times New Roman" w:cs="Times New Roman"/>
+                <w:sz w:val="24"/>
+                <w:szCs w:val="24"/>
+              </w:rPr>
+              <w:t>concurrency.</w:t>
+            </w:r>
           </w:p>
           <w:p>
             <w:pPr>
@@ -587,10 +908,22 @@
               <w:ind w:left="0" w:hanging="2"/>
               <w:rPr>
                 <w:rFonts w:ascii="Times New Roman" w:eastAsia="Times New Roman" w:hAnsi="Times New Roman" w:cs="Times New Roman"/>
-                <w:sz w:val="24"/>
-                <w:szCs w:val="24"/>
-              </w:rPr>
-            </w:pPr>
+                <w:b/>
+                <w:bCs/>
+                <w:sz w:val="24"/>
+                <w:szCs w:val="24"/>
+              </w:rPr>
+            </w:pPr>
+            <w:r>
+              <w:rPr>
+                <w:rFonts w:ascii="Times New Roman" w:eastAsia="Times New Roman" w:hAnsi="Times New Roman" w:cs="Times New Roman"/>
+                <w:b/>
+                <w:bCs/>
+                <w:sz w:val="24"/>
+                <w:szCs w:val="24"/>
+              </w:rPr>
+              <w:t>The advantages of concurrency control are as follows −</w:t>
+            </w:r>
           </w:p>
           <w:p>
             <w:pPr>
@@ -601,6 +934,14 @@
                 <w:szCs w:val="24"/>
               </w:rPr>
             </w:pPr>
+            <w:r>
+              <w:rPr>
+                <w:rFonts w:ascii="Times New Roman" w:eastAsia="Times New Roman" w:hAnsi="Times New Roman" w:cs="Times New Roman"/>
+                <w:sz w:val="24"/>
+                <w:szCs w:val="24"/>
+              </w:rPr>
+              <w:t>• Waiting time will be decreased.</w:t>
+            </w:r>
           </w:p>
           <w:p>
             <w:pPr>
@@ -611,6 +952,14 @@
                 <w:szCs w:val="24"/>
               </w:rPr>
             </w:pPr>
+            <w:r>
+              <w:rPr>
+                <w:rFonts w:ascii="Times New Roman" w:eastAsia="Times New Roman" w:hAnsi="Times New Roman" w:cs="Times New Roman"/>
+                <w:sz w:val="24"/>
+                <w:szCs w:val="24"/>
+              </w:rPr>
+              <w:t>• Response time will decrease.</w:t>
+            </w:r>
           </w:p>
           <w:p>
             <w:pPr>
@@ -621,6 +970,14 @@
                 <w:szCs w:val="24"/>
               </w:rPr>
             </w:pPr>
+            <w:r>
+              <w:rPr>
+                <w:rFonts w:ascii="Times New Roman" w:eastAsia="Times New Roman" w:hAnsi="Times New Roman" w:cs="Times New Roman"/>
+                <w:sz w:val="24"/>
+                <w:szCs w:val="24"/>
+              </w:rPr>
+              <w:t>• Resource utilization will increase.</w:t>
+            </w:r>
           </w:p>
           <w:p>
             <w:pPr>
@@ -631,6 +988,14 @@
                 <w:szCs w:val="24"/>
               </w:rPr>
             </w:pPr>
+            <w:r>
+              <w:rPr>
+                <w:rFonts w:ascii="Times New Roman" w:eastAsia="Times New Roman" w:hAnsi="Times New Roman" w:cs="Times New Roman"/>
+                <w:sz w:val="24"/>
+                <w:szCs w:val="24"/>
+              </w:rPr>
+              <w:t>• System performance &amp; Efficiency is increased.</w:t>
+            </w:r>
           </w:p>
           <w:p>
             <w:pPr>
@@ -651,36 +1016,114 @@
                 <w:szCs w:val="24"/>
               </w:rPr>
             </w:pPr>
+            <w:r>
+              <w:rPr>
+                <w:noProof/>
+              </w:rPr>
+              <w:lastRenderedPageBreak/>
+              <w:drawing>
+                <wp:inline distT="0" distB="0" distL="0" distR="0" wp14:anchorId="4D73CF28" wp14:editId="0D27BC6B">
+                  <wp:extent cx="4657725" cy="2773680"/>
+                  <wp:effectExtent l="0" t="0" r="9525" b="7620"/>
+                  <wp:docPr id="21" name="Picture 21" descr="MOSS Concurrency Control Protocol (Distributed Locking in Database) -  GeeksforGeeks"/>
+                  <wp:cNvGraphicFramePr>
+                    <a:graphicFrameLocks xmlns:a="http://schemas.openxmlformats.org/drawingml/2006/main" noChangeAspect="1"/>
+                  </wp:cNvGraphicFramePr>
+                  <a:graphic xmlns:a="http://schemas.openxmlformats.org/drawingml/2006/main">
+                    <a:graphicData uri="http://schemas.openxmlformats.org/drawingml/2006/picture">
+                      <pic:pic xmlns:pic="http://schemas.openxmlformats.org/drawingml/2006/picture">
+                        <pic:nvPicPr>
+                          <pic:cNvPr id="0" name="Picture 6" descr="MOSS Concurrency Control Protocol (Distributed Locking in Database) -  GeeksforGeeks"/>
+                          <pic:cNvPicPr>
+                            <a:picLocks noChangeAspect="1" noChangeArrowheads="1"/>
+                          </pic:cNvPicPr>
+                        </pic:nvPicPr>
+                        <pic:blipFill>
+                          <a:blip r:embed="rId6">
+                            <a:extLst>
+                              <a:ext uri="{28A0092B-C50C-407E-A947-70E740481C1C}">
+                                <a14:useLocalDpi xmlns:a14="http://schemas.microsoft.com/office/drawing/2010/main" val="0"/>
+                              </a:ext>
+                            </a:extLst>
+                          </a:blip>
+                          <a:srcRect/>
+                          <a:stretch>
+                            <a:fillRect/>
+                          </a:stretch>
+                        </pic:blipFill>
+                        <pic:spPr bwMode="auto">
+                          <a:xfrm>
+                            <a:off x="0" y="0"/>
+                            <a:ext cx="4657725" cy="2773680"/>
+                          </a:xfrm>
+                          <a:prstGeom prst="rect">
+                            <a:avLst/>
+                          </a:prstGeom>
+                          <a:noFill/>
+                          <a:ln>
+                            <a:noFill/>
+                          </a:ln>
+                        </pic:spPr>
+                      </pic:pic>
+                    </a:graphicData>
+                  </a:graphic>
+                </wp:inline>
+              </w:drawing>
+            </w:r>
           </w:p>
           <w:p>
             <w:pPr>
               <w:ind w:left="0" w:hanging="2"/>
               <w:rPr>
                 <w:rFonts w:ascii="Times New Roman" w:eastAsia="Times New Roman" w:hAnsi="Times New Roman" w:cs="Times New Roman"/>
-                <w:sz w:val="24"/>
-                <w:szCs w:val="24"/>
-              </w:rPr>
-            </w:pPr>
-          </w:p>
-          <w:p>
-            <w:pPr>
-              <w:ind w:left="0" w:hanging="2"/>
-              <w:rPr>
-                <w:rFonts w:ascii="Times New Roman" w:eastAsia="Times New Roman" w:hAnsi="Times New Roman" w:cs="Times New Roman"/>
-                <w:sz w:val="24"/>
-                <w:szCs w:val="24"/>
-              </w:rPr>
-            </w:pPr>
-          </w:p>
-          <w:p>
-            <w:pPr>
-              <w:ind w:left="0" w:hanging="2"/>
-              <w:rPr>
-                <w:rFonts w:ascii="Times New Roman" w:eastAsia="Times New Roman" w:hAnsi="Times New Roman" w:cs="Times New Roman"/>
-                <w:sz w:val="24"/>
-                <w:szCs w:val="24"/>
-              </w:rPr>
-            </w:pPr>
+                <w:i/>
+                <w:iCs/>
+                <w:sz w:val="20"/>
+                <w:szCs w:val="20"/>
+              </w:rPr>
+            </w:pPr>
+            <w:r>
+              <w:rPr>
+                <w:rFonts w:ascii="Times New Roman" w:eastAsia="Times New Roman" w:hAnsi="Times New Roman" w:cs="Times New Roman"/>
+                <w:i/>
+                <w:iCs/>
+                <w:sz w:val="20"/>
+                <w:szCs w:val="20"/>
+              </w:rPr>
+              <w:t xml:space="preserve">                                                                                                                       </w:t>
+            </w:r>
+            <w:r>
+              <w:rPr>
+                <w:rFonts w:ascii="Times New Roman" w:eastAsia="Times New Roman" w:hAnsi="Times New Roman" w:cs="Times New Roman"/>
+                <w:i/>
+                <w:iCs/>
+                <w:sz w:val="20"/>
+                <w:szCs w:val="20"/>
+              </w:rPr>
+              <w:t>*</w:t>
+            </w:r>
+            <w:proofErr w:type="gramStart"/>
+            <w:r>
+              <w:rPr>
+                <w:rFonts w:ascii="Times New Roman" w:eastAsia="Times New Roman" w:hAnsi="Times New Roman" w:cs="Times New Roman"/>
+                <w:i/>
+                <w:iCs/>
+                <w:sz w:val="20"/>
+                <w:szCs w:val="20"/>
+              </w:rPr>
+              <w:t>credits</w:t>
+            </w:r>
+            <w:proofErr w:type="gramEnd"/>
+            <w:r>
+              <w:rPr>
+                <w:rFonts w:ascii="Times New Roman" w:eastAsia="Times New Roman" w:hAnsi="Times New Roman" w:cs="Times New Roman"/>
+                <w:i/>
+                <w:iCs/>
+                <w:sz w:val="20"/>
+                <w:szCs w:val="20"/>
+              </w:rPr>
+              <w:t xml:space="preserve"> to gfg</w:t>
+            </w:r>
           </w:p>
           <w:p>
             <w:pPr>
@@ -796,6 +1239,7 @@
             <w:r>
               <w:rPr>
                 <w:rFonts w:ascii="Times New Roman" w:eastAsia="Times New Roman" w:hAnsi="Times New Roman" w:cs="Times New Roman"/>
+                <w:noProof/>
                 <w:sz w:val="24"/>
                 <w:szCs w:val="24"/>
               </w:rPr>
@@ -804,187 +1248,6 @@
                   <wp:extent cx="4657725" cy="2566670"/>
                   <wp:effectExtent l="0" t="0" r="9525" b="5080"/>
                   <wp:docPr id="1" name="Picture 1"/>
-                  <wp:cNvGraphicFramePr>
-                    <a:graphicFrameLocks xmlns:a="http://schemas.openxmlformats.org/drawingml/2006/main" noChangeAspect="1"/>
-                  </wp:cNvGraphicFramePr>
-                  <a:graphic xmlns:a="http://schemas.openxmlformats.org/drawingml/2006/main">
-                    <a:graphicData uri="http://schemas.openxmlformats.org/drawingml/2006/picture">
-                      <pic:pic xmlns:pic="http://schemas.openxmlformats.org/drawingml/2006/picture">
-                        <pic:nvPicPr>
-                          <pic:cNvPr id="1" name=""/>
-                          <pic:cNvPicPr/>
-                        </pic:nvPicPr>
-                        <pic:blipFill>
-                          <a:blip r:embed="rId5"/>
-                          <a:stretch>
-                            <a:fillRect/>
-                          </a:stretch>
-                        </pic:blipFill>
-                        <pic:spPr>
-                          <a:xfrm>
-                            <a:off x="0" y="0"/>
-                            <a:ext cx="4657725" cy="2566670"/>
-                          </a:xfrm>
-                          <a:prstGeom prst="rect">
-                            <a:avLst/>
-                          </a:prstGeom>
-                        </pic:spPr>
-                      </pic:pic>
-                    </a:graphicData>
-                  </a:graphic>
-                </wp:inline>
-              </w:drawing>
-            </w:r>
-          </w:p>
-          <w:p>
-            <w:pPr>
-              <w:ind w:leftChars="0" w:left="0" w:firstLineChars="0" w:firstLine="0"/>
-              <w:rPr>
-                <w:rFonts w:ascii="Times New Roman" w:eastAsia="Times New Roman" w:hAnsi="Times New Roman" w:cs="Times New Roman"/>
-                <w:sz w:val="24"/>
-                <w:szCs w:val="24"/>
-              </w:rPr>
-            </w:pPr>
-          </w:p>
-          <w:p>
-            <w:pPr>
-              <w:ind w:leftChars="0" w:left="0" w:firstLineChars="0" w:firstLine="0"/>
-              <w:rPr>
-                <w:rFonts w:ascii="Times New Roman" w:eastAsia="Times New Roman" w:hAnsi="Times New Roman" w:cs="Times New Roman"/>
-                <w:sz w:val="24"/>
-                <w:szCs w:val="24"/>
-              </w:rPr>
-            </w:pPr>
-            <w:r>
-              <w:rPr>
-                <w:rFonts w:ascii="Times New Roman" w:eastAsia="Times New Roman" w:hAnsi="Times New Roman" w:cs="Times New Roman"/>
-                <w:sz w:val="24"/>
-                <w:szCs w:val="24"/>
-              </w:rPr>
-              <w:t>Create:</w:t>
-            </w:r>
-          </w:p>
-          <w:p>
-            <w:pPr>
-              <w:ind w:leftChars="0" w:left="0" w:firstLineChars="0" w:firstLine="0"/>
-              <w:rPr>
-                <w:rFonts w:ascii="Times New Roman" w:eastAsia="Times New Roman" w:hAnsi="Times New Roman" w:cs="Times New Roman"/>
-                <w:sz w:val="24"/>
-                <w:szCs w:val="24"/>
-              </w:rPr>
-            </w:pPr>
-            <w:r>
-              <w:rPr>
-                <w:rFonts w:ascii="Times New Roman" w:eastAsia="Times New Roman" w:hAnsi="Times New Roman" w:cs="Times New Roman"/>
-                <w:sz w:val="24"/>
-                <w:szCs w:val="24"/>
-              </w:rPr>
-              <w:drawing>
-                <wp:inline distT="0" distB="0" distL="0" distR="0" wp14:anchorId="52A349E5" wp14:editId="5D56C981">
-                  <wp:extent cx="4657725" cy="2832735"/>
-                  <wp:effectExtent l="0" t="0" r="9525" b="5715"/>
-                  <wp:docPr id="2" name="Picture 2"/>
-                  <wp:cNvGraphicFramePr>
-                    <a:graphicFrameLocks xmlns:a="http://schemas.openxmlformats.org/drawingml/2006/main" noChangeAspect="1"/>
-                  </wp:cNvGraphicFramePr>
-                  <a:graphic xmlns:a="http://schemas.openxmlformats.org/drawingml/2006/main">
-                    <a:graphicData uri="http://schemas.openxmlformats.org/drawingml/2006/picture">
-                      <pic:pic xmlns:pic="http://schemas.openxmlformats.org/drawingml/2006/picture">
-                        <pic:nvPicPr>
-                          <pic:cNvPr id="1" name=""/>
-                          <pic:cNvPicPr/>
-                        </pic:nvPicPr>
-                        <pic:blipFill>
-                          <a:blip r:embed="rId6"/>
-                          <a:stretch>
-                            <a:fillRect/>
-                          </a:stretch>
-                        </pic:blipFill>
-                        <pic:spPr>
-                          <a:xfrm>
-                            <a:off x="0" y="0"/>
-                            <a:ext cx="4657725" cy="2832735"/>
-                          </a:xfrm>
-                          <a:prstGeom prst="rect">
-                            <a:avLst/>
-                          </a:prstGeom>
-                        </pic:spPr>
-                      </pic:pic>
-                    </a:graphicData>
-                  </a:graphic>
-                </wp:inline>
-              </w:drawing>
-            </w:r>
-          </w:p>
-          <w:p>
-            <w:pPr>
-              <w:ind w:leftChars="0" w:left="0" w:firstLineChars="0" w:firstLine="0"/>
-              <w:rPr>
-                <w:rFonts w:ascii="Times New Roman" w:eastAsia="Times New Roman" w:hAnsi="Times New Roman" w:cs="Times New Roman"/>
-                <w:sz w:val="24"/>
-                <w:szCs w:val="24"/>
-              </w:rPr>
-            </w:pPr>
-          </w:p>
-          <w:p>
-            <w:pPr>
-              <w:ind w:leftChars="0" w:left="0" w:firstLineChars="0" w:firstLine="0"/>
-              <w:rPr>
-                <w:rFonts w:ascii="Times New Roman" w:eastAsia="Times New Roman" w:hAnsi="Times New Roman" w:cs="Times New Roman"/>
-                <w:sz w:val="24"/>
-                <w:szCs w:val="24"/>
-              </w:rPr>
-            </w:pPr>
-          </w:p>
-          <w:p>
-            <w:pPr>
-              <w:ind w:leftChars="0" w:left="0" w:firstLineChars="0" w:firstLine="0"/>
-              <w:rPr>
-                <w:rFonts w:ascii="Times New Roman" w:eastAsia="Times New Roman" w:hAnsi="Times New Roman" w:cs="Times New Roman"/>
-                <w:sz w:val="24"/>
-                <w:szCs w:val="24"/>
-              </w:rPr>
-            </w:pPr>
-          </w:p>
-          <w:p>
-            <w:pPr>
-              <w:ind w:leftChars="0" w:left="0" w:firstLineChars="0" w:firstLine="0"/>
-              <w:rPr>
-                <w:rFonts w:ascii="Times New Roman" w:eastAsia="Times New Roman" w:hAnsi="Times New Roman" w:cs="Times New Roman"/>
-                <w:sz w:val="24"/>
-                <w:szCs w:val="24"/>
-              </w:rPr>
-            </w:pPr>
-            <w:r>
-              <w:rPr>
-                <w:rFonts w:ascii="Times New Roman" w:eastAsia="Times New Roman" w:hAnsi="Times New Roman" w:cs="Times New Roman"/>
-                <w:sz w:val="24"/>
-                <w:szCs w:val="24"/>
-              </w:rPr>
-              <w:t>Insert:</w:t>
-            </w:r>
-          </w:p>
-          <w:p>
-            <w:pPr>
-              <w:ind w:leftChars="0" w:left="0" w:firstLineChars="0" w:firstLine="0"/>
-              <w:rPr>
-                <w:rFonts w:ascii="Times New Roman" w:eastAsia="Times New Roman" w:hAnsi="Times New Roman" w:cs="Times New Roman"/>
-                <w:sz w:val="24"/>
-                <w:szCs w:val="24"/>
-              </w:rPr>
-            </w:pPr>
-            <w:r>
-              <w:rPr>
-                <w:rFonts w:ascii="Times New Roman" w:eastAsia="Times New Roman" w:hAnsi="Times New Roman" w:cs="Times New Roman"/>
-                <w:sz w:val="24"/>
-                <w:szCs w:val="24"/>
-              </w:rPr>
-              <w:lastRenderedPageBreak/>
-              <w:drawing>
-                <wp:inline distT="0" distB="0" distL="0" distR="0" wp14:anchorId="3B717B15" wp14:editId="0B8BB165">
-                  <wp:extent cx="4657725" cy="3154680"/>
-                  <wp:effectExtent l="0" t="0" r="9525" b="7620"/>
-                  <wp:docPr id="3" name="Picture 3"/>
                   <wp:cNvGraphicFramePr>
                     <a:graphicFrameLocks xmlns:a="http://schemas.openxmlformats.org/drawingml/2006/main" noChangeAspect="1"/>
                   </wp:cNvGraphicFramePr>
@@ -1004,7 +1267,7 @@
                         <pic:spPr>
                           <a:xfrm>
                             <a:off x="0" y="0"/>
-                            <a:ext cx="4657725" cy="3154680"/>
+                            <a:ext cx="4657725" cy="2566670"/>
                           </a:xfrm>
                           <a:prstGeom prst="rect">
                             <a:avLst/>
@@ -1026,17 +1289,107 @@
                 <w:szCs w:val="24"/>
               </w:rPr>
             </w:pPr>
-            <w:r>
-              <w:rPr>
-                <w:rFonts w:ascii="Times New Roman" w:eastAsia="Times New Roman" w:hAnsi="Times New Roman" w:cs="Times New Roman"/>
+          </w:p>
+          <w:p>
+            <w:pPr>
+              <w:ind w:leftChars="0" w:left="0" w:firstLineChars="0" w:firstLine="0"/>
+              <w:rPr>
+                <w:rFonts w:ascii="Times New Roman" w:eastAsia="Times New Roman" w:hAnsi="Times New Roman" w:cs="Times New Roman"/>
+                <w:sz w:val="24"/>
+                <w:szCs w:val="24"/>
+              </w:rPr>
+            </w:pPr>
+          </w:p>
+          <w:p>
+            <w:pPr>
+              <w:ind w:leftChars="0" w:left="0" w:firstLineChars="0" w:firstLine="0"/>
+              <w:rPr>
+                <w:rFonts w:ascii="Times New Roman" w:eastAsia="Times New Roman" w:hAnsi="Times New Roman" w:cs="Times New Roman"/>
+                <w:sz w:val="24"/>
+                <w:szCs w:val="24"/>
+              </w:rPr>
+            </w:pPr>
+          </w:p>
+          <w:p>
+            <w:pPr>
+              <w:ind w:leftChars="0" w:left="0" w:firstLineChars="0" w:firstLine="0"/>
+              <w:rPr>
+                <w:rFonts w:ascii="Times New Roman" w:eastAsia="Times New Roman" w:hAnsi="Times New Roman" w:cs="Times New Roman"/>
+                <w:sz w:val="24"/>
+                <w:szCs w:val="24"/>
+              </w:rPr>
+            </w:pPr>
+          </w:p>
+          <w:p>
+            <w:pPr>
+              <w:ind w:leftChars="0" w:left="0" w:firstLineChars="0" w:firstLine="0"/>
+              <w:rPr>
+                <w:rFonts w:ascii="Times New Roman" w:eastAsia="Times New Roman" w:hAnsi="Times New Roman" w:cs="Times New Roman"/>
+                <w:sz w:val="24"/>
+                <w:szCs w:val="24"/>
+              </w:rPr>
+            </w:pPr>
+          </w:p>
+          <w:p>
+            <w:pPr>
+              <w:ind w:leftChars="0" w:left="0" w:firstLineChars="0" w:firstLine="0"/>
+              <w:rPr>
+                <w:rFonts w:ascii="Times New Roman" w:eastAsia="Times New Roman" w:hAnsi="Times New Roman" w:cs="Times New Roman"/>
+                <w:sz w:val="24"/>
+                <w:szCs w:val="24"/>
+              </w:rPr>
+            </w:pPr>
+          </w:p>
+          <w:p>
+            <w:pPr>
+              <w:ind w:leftChars="0" w:left="0" w:firstLineChars="0" w:firstLine="0"/>
+              <w:rPr>
+                <w:rFonts w:ascii="Times New Roman" w:eastAsia="Times New Roman" w:hAnsi="Times New Roman" w:cs="Times New Roman"/>
+                <w:sz w:val="24"/>
+                <w:szCs w:val="24"/>
+              </w:rPr>
+            </w:pPr>
+          </w:p>
+          <w:p>
+            <w:pPr>
+              <w:ind w:leftChars="0" w:left="0" w:firstLineChars="0" w:firstLine="0"/>
+              <w:rPr>
+                <w:rFonts w:ascii="Times New Roman" w:eastAsia="Times New Roman" w:hAnsi="Times New Roman" w:cs="Times New Roman"/>
+                <w:sz w:val="24"/>
+                <w:szCs w:val="24"/>
+              </w:rPr>
+            </w:pPr>
+            <w:r>
+              <w:rPr>
+                <w:rFonts w:ascii="Times New Roman" w:eastAsia="Times New Roman" w:hAnsi="Times New Roman" w:cs="Times New Roman"/>
+                <w:sz w:val="24"/>
+                <w:szCs w:val="24"/>
+              </w:rPr>
+              <w:lastRenderedPageBreak/>
+              <w:t>Create:</w:t>
+            </w:r>
+          </w:p>
+          <w:p>
+            <w:pPr>
+              <w:ind w:leftChars="0" w:left="0" w:firstLineChars="0" w:firstLine="0"/>
+              <w:rPr>
+                <w:rFonts w:ascii="Times New Roman" w:eastAsia="Times New Roman" w:hAnsi="Times New Roman" w:cs="Times New Roman"/>
+                <w:sz w:val="24"/>
+                <w:szCs w:val="24"/>
+              </w:rPr>
+            </w:pPr>
+            <w:r>
+              <w:rPr>
+                <w:rFonts w:ascii="Times New Roman" w:eastAsia="Times New Roman" w:hAnsi="Times New Roman" w:cs="Times New Roman"/>
+                <w:noProof/>
                 <w:sz w:val="24"/>
                 <w:szCs w:val="24"/>
               </w:rPr>
               <w:drawing>
-                <wp:inline distT="0" distB="0" distL="0" distR="0" wp14:anchorId="12C72563" wp14:editId="7CF1F33E">
-                  <wp:extent cx="4657725" cy="1872615"/>
-                  <wp:effectExtent l="0" t="0" r="9525" b="0"/>
-                  <wp:docPr id="7" name="Picture 7"/>
+                <wp:inline distT="0" distB="0" distL="0" distR="0" wp14:anchorId="52A349E5" wp14:editId="5D56C981">
+                  <wp:extent cx="4657725" cy="2832735"/>
+                  <wp:effectExtent l="0" t="0" r="9525" b="5715"/>
+                  <wp:docPr id="2" name="Picture 2"/>
                   <wp:cNvGraphicFramePr>
                     <a:graphicFrameLocks xmlns:a="http://schemas.openxmlformats.org/drawingml/2006/main" noChangeAspect="1"/>
                   </wp:cNvGraphicFramePr>
@@ -1056,7 +1409,7 @@
                         <pic:spPr>
                           <a:xfrm>
                             <a:off x="0" y="0"/>
-                            <a:ext cx="4657725" cy="1872615"/>
+                            <a:ext cx="4657725" cy="2832735"/>
                           </a:xfrm>
                           <a:prstGeom prst="rect">
                             <a:avLst/>
@@ -1078,64 +1431,66 @@
                 <w:szCs w:val="24"/>
               </w:rPr>
             </w:pPr>
-            <w:r>
-              <w:rPr>
-                <w:rFonts w:ascii="Times New Roman" w:eastAsia="Times New Roman" w:hAnsi="Times New Roman" w:cs="Times New Roman"/>
-                <w:sz w:val="24"/>
-                <w:szCs w:val="24"/>
-              </w:rPr>
-              <w:t>Initial insert into database</w:t>
-            </w:r>
-          </w:p>
-          <w:p>
-            <w:pPr>
-              <w:ind w:leftChars="0" w:left="0" w:firstLineChars="0" w:firstLine="0"/>
-              <w:rPr>
-                <w:rFonts w:ascii="Times New Roman" w:eastAsia="Times New Roman" w:hAnsi="Times New Roman" w:cs="Times New Roman"/>
-                <w:sz w:val="24"/>
-                <w:szCs w:val="24"/>
-              </w:rPr>
-            </w:pPr>
-          </w:p>
-          <w:p>
-            <w:pPr>
-              <w:ind w:leftChars="0" w:left="0" w:firstLineChars="0" w:firstLine="0"/>
-              <w:rPr>
-                <w:rFonts w:ascii="Times New Roman" w:eastAsia="Times New Roman" w:hAnsi="Times New Roman" w:cs="Times New Roman"/>
-                <w:sz w:val="24"/>
-                <w:szCs w:val="24"/>
-              </w:rPr>
-            </w:pPr>
-            <w:r>
-              <w:rPr>
-                <w:rFonts w:ascii="Times New Roman" w:eastAsia="Times New Roman" w:hAnsi="Times New Roman" w:cs="Times New Roman"/>
-                <w:sz w:val="24"/>
-                <w:szCs w:val="24"/>
-              </w:rPr>
-              <w:t>Begin Transaction:</w:t>
-            </w:r>
-          </w:p>
-          <w:p>
-            <w:pPr>
-              <w:ind w:leftChars="0" w:left="0" w:firstLineChars="0" w:firstLine="0"/>
-              <w:rPr>
-                <w:rFonts w:ascii="Times New Roman" w:eastAsia="Times New Roman" w:hAnsi="Times New Roman" w:cs="Times New Roman"/>
-                <w:sz w:val="24"/>
-                <w:szCs w:val="24"/>
-              </w:rPr>
-            </w:pPr>
-            <w:r>
-              <w:rPr>
-                <w:rFonts w:ascii="Times New Roman" w:eastAsia="Times New Roman" w:hAnsi="Times New Roman" w:cs="Times New Roman"/>
-                <w:sz w:val="24"/>
-                <w:szCs w:val="24"/>
-              </w:rPr>
-              <w:lastRenderedPageBreak/>
+          </w:p>
+          <w:p>
+            <w:pPr>
+              <w:ind w:leftChars="0" w:left="0" w:firstLineChars="0" w:firstLine="0"/>
+              <w:rPr>
+                <w:rFonts w:ascii="Times New Roman" w:eastAsia="Times New Roman" w:hAnsi="Times New Roman" w:cs="Times New Roman"/>
+                <w:sz w:val="24"/>
+                <w:szCs w:val="24"/>
+              </w:rPr>
+            </w:pPr>
+          </w:p>
+          <w:p>
+            <w:pPr>
+              <w:ind w:leftChars="0" w:left="0" w:firstLineChars="0" w:firstLine="0"/>
+              <w:rPr>
+                <w:rFonts w:ascii="Times New Roman" w:eastAsia="Times New Roman" w:hAnsi="Times New Roman" w:cs="Times New Roman"/>
+                <w:sz w:val="24"/>
+                <w:szCs w:val="24"/>
+              </w:rPr>
+            </w:pPr>
+          </w:p>
+          <w:p>
+            <w:pPr>
+              <w:ind w:leftChars="0" w:left="0" w:firstLineChars="0" w:firstLine="0"/>
+              <w:rPr>
+                <w:rFonts w:ascii="Times New Roman" w:eastAsia="Times New Roman" w:hAnsi="Times New Roman" w:cs="Times New Roman"/>
+                <w:sz w:val="24"/>
+                <w:szCs w:val="24"/>
+              </w:rPr>
+            </w:pPr>
+            <w:r>
+              <w:rPr>
+                <w:rFonts w:ascii="Times New Roman" w:eastAsia="Times New Roman" w:hAnsi="Times New Roman" w:cs="Times New Roman"/>
+                <w:sz w:val="24"/>
+                <w:szCs w:val="24"/>
+              </w:rPr>
+              <w:t>Insert:</w:t>
+            </w:r>
+          </w:p>
+          <w:p>
+            <w:pPr>
+              <w:ind w:leftChars="0" w:left="0" w:firstLineChars="0" w:firstLine="0"/>
+              <w:rPr>
+                <w:rFonts w:ascii="Times New Roman" w:eastAsia="Times New Roman" w:hAnsi="Times New Roman" w:cs="Times New Roman"/>
+                <w:sz w:val="24"/>
+                <w:szCs w:val="24"/>
+              </w:rPr>
+            </w:pPr>
+            <w:r>
+              <w:rPr>
+                <w:rFonts w:ascii="Times New Roman" w:eastAsia="Times New Roman" w:hAnsi="Times New Roman" w:cs="Times New Roman"/>
+                <w:noProof/>
+                <w:sz w:val="24"/>
+                <w:szCs w:val="24"/>
+              </w:rPr>
               <w:drawing>
-                <wp:inline distT="0" distB="0" distL="0" distR="0" wp14:anchorId="7FBAF84D" wp14:editId="42D491D7">
-                  <wp:extent cx="4657725" cy="3398520"/>
-                  <wp:effectExtent l="0" t="0" r="9525" b="0"/>
-                  <wp:docPr id="5" name="Picture 5"/>
+                <wp:inline distT="0" distB="0" distL="0" distR="0" wp14:anchorId="3B717B15" wp14:editId="0B8BB165">
+                  <wp:extent cx="4657725" cy="3154680"/>
+                  <wp:effectExtent l="0" t="0" r="9525" b="7620"/>
+                  <wp:docPr id="3" name="Picture 3"/>
                   <wp:cNvGraphicFramePr>
                     <a:graphicFrameLocks xmlns:a="http://schemas.openxmlformats.org/drawingml/2006/main" noChangeAspect="1"/>
                   </wp:cNvGraphicFramePr>
@@ -1155,7 +1510,7 @@
                         <pic:spPr>
                           <a:xfrm>
                             <a:off x="0" y="0"/>
-                            <a:ext cx="4657725" cy="3398520"/>
+                            <a:ext cx="4657725" cy="3154680"/>
                           </a:xfrm>
                           <a:prstGeom prst="rect">
                             <a:avLst/>
@@ -1180,14 +1535,16 @@
             <w:r>
               <w:rPr>
                 <w:rFonts w:ascii="Times New Roman" w:eastAsia="Times New Roman" w:hAnsi="Times New Roman" w:cs="Times New Roman"/>
-                <w:sz w:val="24"/>
-                <w:szCs w:val="24"/>
-              </w:rPr>
+                <w:noProof/>
+                <w:sz w:val="24"/>
+                <w:szCs w:val="24"/>
+              </w:rPr>
+              <w:lastRenderedPageBreak/>
               <w:drawing>
-                <wp:inline distT="0" distB="0" distL="0" distR="0" wp14:anchorId="2CDFE36C" wp14:editId="24246926">
-                  <wp:extent cx="4657725" cy="1796415"/>
+                <wp:inline distT="0" distB="0" distL="0" distR="0" wp14:anchorId="12C72563" wp14:editId="7CF1F33E">
+                  <wp:extent cx="4657725" cy="1872615"/>
                   <wp:effectExtent l="0" t="0" r="9525" b="0"/>
-                  <wp:docPr id="6" name="Picture 6"/>
+                  <wp:docPr id="7" name="Picture 7"/>
                   <wp:cNvGraphicFramePr>
                     <a:graphicFrameLocks xmlns:a="http://schemas.openxmlformats.org/drawingml/2006/main" noChangeAspect="1"/>
                   </wp:cNvGraphicFramePr>
@@ -1207,7 +1564,7 @@
                         <pic:spPr>
                           <a:xfrm>
                             <a:off x="0" y="0"/>
-                            <a:ext cx="4657725" cy="1796415"/>
+                            <a:ext cx="4657725" cy="1872615"/>
                           </a:xfrm>
                           <a:prstGeom prst="rect">
                             <a:avLst/>
@@ -1229,138 +1586,64 @@
                 <w:szCs w:val="24"/>
               </w:rPr>
             </w:pPr>
-          </w:p>
-          <w:p>
-            <w:pPr>
-              <w:ind w:leftChars="0" w:left="0" w:firstLineChars="0" w:firstLine="0"/>
-              <w:rPr>
-                <w:rFonts w:ascii="Times New Roman" w:eastAsia="Times New Roman" w:hAnsi="Times New Roman" w:cs="Times New Roman"/>
-                <w:sz w:val="24"/>
-                <w:szCs w:val="24"/>
-              </w:rPr>
-            </w:pPr>
-            <w:r>
-              <w:rPr>
-                <w:rFonts w:ascii="Times New Roman" w:eastAsia="Times New Roman" w:hAnsi="Times New Roman" w:cs="Times New Roman"/>
-                <w:sz w:val="24"/>
-                <w:szCs w:val="24"/>
-              </w:rPr>
-              <w:t>S</w:t>
-            </w:r>
-            <w:r>
-              <w:rPr>
-                <w:rFonts w:ascii="Times New Roman" w:eastAsia="Times New Roman" w:hAnsi="Times New Roman" w:cs="Times New Roman"/>
-                <w:sz w:val="24"/>
-                <w:szCs w:val="24"/>
-              </w:rPr>
-              <w:t>tart</w:t>
-            </w:r>
-            <w:r>
-              <w:rPr>
-                <w:rFonts w:ascii="Times New Roman" w:eastAsia="Times New Roman" w:hAnsi="Times New Roman" w:cs="Times New Roman"/>
-                <w:sz w:val="24"/>
-                <w:szCs w:val="24"/>
-              </w:rPr>
-              <w:t>ed</w:t>
-            </w:r>
-            <w:r>
-              <w:rPr>
-                <w:rFonts w:ascii="Times New Roman" w:eastAsia="Times New Roman" w:hAnsi="Times New Roman" w:cs="Times New Roman"/>
-                <w:sz w:val="24"/>
-                <w:szCs w:val="24"/>
-              </w:rPr>
-              <w:t xml:space="preserve"> a new transaction and insert a </w:t>
-            </w:r>
-            <w:r>
-              <w:rPr>
-                <w:rFonts w:ascii="Times New Roman" w:eastAsia="Times New Roman" w:hAnsi="Times New Roman" w:cs="Times New Roman"/>
-                <w:sz w:val="24"/>
-                <w:szCs w:val="24"/>
-              </w:rPr>
-              <w:t xml:space="preserve">new </w:t>
-            </w:r>
-            <w:r>
-              <w:rPr>
-                <w:rFonts w:ascii="Times New Roman" w:eastAsia="Times New Roman" w:hAnsi="Times New Roman" w:cs="Times New Roman"/>
-                <w:sz w:val="24"/>
-                <w:szCs w:val="24"/>
-              </w:rPr>
-              <w:t>student</w:t>
-            </w:r>
-            <w:r>
-              <w:rPr>
-                <w:rFonts w:ascii="Times New Roman" w:eastAsia="Times New Roman" w:hAnsi="Times New Roman" w:cs="Times New Roman"/>
-                <w:sz w:val="24"/>
-                <w:szCs w:val="24"/>
-              </w:rPr>
-              <w:t xml:space="preserve"> into the </w:t>
-            </w:r>
-            <w:r>
-              <w:rPr>
-                <w:rFonts w:ascii="Times New Roman" w:eastAsia="Times New Roman" w:hAnsi="Times New Roman" w:cs="Times New Roman"/>
-                <w:sz w:val="24"/>
-                <w:szCs w:val="24"/>
-              </w:rPr>
-              <w:t>college</w:t>
-            </w:r>
-            <w:r>
-              <w:rPr>
-                <w:rFonts w:ascii="Times New Roman" w:eastAsia="Times New Roman" w:hAnsi="Times New Roman" w:cs="Times New Roman"/>
-                <w:sz w:val="24"/>
-                <w:szCs w:val="24"/>
-              </w:rPr>
-              <w:t xml:space="preserve"> table:</w:t>
-            </w:r>
-          </w:p>
-          <w:p>
-            <w:pPr>
-              <w:ind w:leftChars="0" w:left="0" w:firstLineChars="0" w:firstLine="0"/>
-              <w:rPr>
-                <w:rFonts w:ascii="Times New Roman" w:eastAsia="Times New Roman" w:hAnsi="Times New Roman" w:cs="Times New Roman"/>
-                <w:sz w:val="24"/>
-                <w:szCs w:val="24"/>
-              </w:rPr>
-            </w:pPr>
-          </w:p>
-          <w:p>
-            <w:pPr>
-              <w:ind w:leftChars="0" w:left="0" w:firstLineChars="0" w:firstLine="0"/>
-              <w:rPr>
-                <w:rFonts w:ascii="Times New Roman" w:eastAsia="Times New Roman" w:hAnsi="Times New Roman" w:cs="Times New Roman"/>
-                <w:sz w:val="24"/>
-                <w:szCs w:val="24"/>
-              </w:rPr>
-            </w:pPr>
-            <w:r>
-              <w:rPr>
-                <w:rFonts w:ascii="Times New Roman" w:eastAsia="Times New Roman" w:hAnsi="Times New Roman" w:cs="Times New Roman"/>
-                <w:sz w:val="24"/>
-                <w:szCs w:val="24"/>
-              </w:rPr>
-              <w:t>Commit:</w:t>
-            </w:r>
-          </w:p>
-          <w:p>
-            <w:pPr>
-              <w:ind w:leftChars="0" w:left="0" w:firstLineChars="0" w:firstLine="0"/>
-              <w:rPr>
-                <w:rFonts w:ascii="Times New Roman" w:eastAsia="Times New Roman" w:hAnsi="Times New Roman" w:cs="Times New Roman"/>
-                <w:sz w:val="24"/>
-                <w:szCs w:val="24"/>
-              </w:rPr>
-            </w:pPr>
-            <w:r>
-              <w:rPr>
-                <w:rFonts w:ascii="Times New Roman" w:eastAsia="Times New Roman" w:hAnsi="Times New Roman" w:cs="Times New Roman"/>
-                <w:sz w:val="24"/>
-                <w:szCs w:val="24"/>
-              </w:rPr>
-              <w:lastRenderedPageBreak/>
+            <w:r>
+              <w:rPr>
+                <w:rFonts w:ascii="Times New Roman" w:eastAsia="Times New Roman" w:hAnsi="Times New Roman" w:cs="Times New Roman"/>
+                <w:sz w:val="24"/>
+                <w:szCs w:val="24"/>
+              </w:rPr>
+              <w:t>Initial insert into database</w:t>
+            </w:r>
+          </w:p>
+          <w:p>
+            <w:pPr>
+              <w:ind w:leftChars="0" w:left="0" w:firstLineChars="0" w:firstLine="0"/>
+              <w:rPr>
+                <w:rFonts w:ascii="Times New Roman" w:eastAsia="Times New Roman" w:hAnsi="Times New Roman" w:cs="Times New Roman"/>
+                <w:sz w:val="24"/>
+                <w:szCs w:val="24"/>
+              </w:rPr>
+            </w:pPr>
+          </w:p>
+          <w:p>
+            <w:pPr>
+              <w:ind w:leftChars="0" w:left="0" w:firstLineChars="0" w:firstLine="0"/>
+              <w:rPr>
+                <w:rFonts w:ascii="Times New Roman" w:eastAsia="Times New Roman" w:hAnsi="Times New Roman" w:cs="Times New Roman"/>
+                <w:sz w:val="24"/>
+                <w:szCs w:val="24"/>
+              </w:rPr>
+            </w:pPr>
+            <w:r>
+              <w:rPr>
+                <w:rFonts w:ascii="Times New Roman" w:eastAsia="Times New Roman" w:hAnsi="Times New Roman" w:cs="Times New Roman"/>
+                <w:sz w:val="24"/>
+                <w:szCs w:val="24"/>
+              </w:rPr>
+              <w:t>Begin Transaction:</w:t>
+            </w:r>
+          </w:p>
+          <w:p>
+            <w:pPr>
+              <w:ind w:leftChars="0" w:left="0" w:firstLineChars="0" w:firstLine="0"/>
+              <w:rPr>
+                <w:rFonts w:ascii="Times New Roman" w:eastAsia="Times New Roman" w:hAnsi="Times New Roman" w:cs="Times New Roman"/>
+                <w:sz w:val="24"/>
+                <w:szCs w:val="24"/>
+              </w:rPr>
+            </w:pPr>
+            <w:r>
+              <w:rPr>
+                <w:rFonts w:ascii="Times New Roman" w:eastAsia="Times New Roman" w:hAnsi="Times New Roman" w:cs="Times New Roman"/>
+                <w:noProof/>
+                <w:sz w:val="24"/>
+                <w:szCs w:val="24"/>
+              </w:rPr>
               <w:drawing>
-                <wp:inline distT="0" distB="0" distL="0" distR="0" wp14:anchorId="2CEA9B05" wp14:editId="3F49CF7B">
-                  <wp:extent cx="4657725" cy="2974975"/>
+                <wp:inline distT="0" distB="0" distL="0" distR="0" wp14:anchorId="7FBAF84D" wp14:editId="42D491D7">
+                  <wp:extent cx="4657725" cy="3398520"/>
                   <wp:effectExtent l="0" t="0" r="9525" b="0"/>
-                  <wp:docPr id="8" name="Picture 8"/>
+                  <wp:docPr id="5" name="Picture 5"/>
                   <wp:cNvGraphicFramePr>
                     <a:graphicFrameLocks xmlns:a="http://schemas.openxmlformats.org/drawingml/2006/main" noChangeAspect="1"/>
                   </wp:cNvGraphicFramePr>
@@ -1380,7 +1663,7 @@
                         <pic:spPr>
                           <a:xfrm>
                             <a:off x="0" y="0"/>
-                            <a:ext cx="4657725" cy="2974975"/>
+                            <a:ext cx="4657725" cy="3398520"/>
                           </a:xfrm>
                           <a:prstGeom prst="rect">
                             <a:avLst/>
@@ -1402,307 +1685,18 @@
                 <w:szCs w:val="24"/>
               </w:rPr>
             </w:pPr>
-          </w:p>
-          <w:p>
-            <w:pPr>
-              <w:ind w:leftChars="0" w:left="0" w:firstLineChars="0" w:firstLine="0"/>
-              <w:rPr>
-                <w:rFonts w:ascii="Times New Roman" w:eastAsia="Times New Roman" w:hAnsi="Times New Roman" w:cs="Times New Roman"/>
-                <w:sz w:val="24"/>
-                <w:szCs w:val="24"/>
-              </w:rPr>
-            </w:pPr>
-            <w:r>
-              <w:rPr>
-                <w:rFonts w:ascii="Times New Roman" w:eastAsia="Times New Roman" w:hAnsi="Times New Roman" w:cs="Times New Roman"/>
-                <w:sz w:val="24"/>
-                <w:szCs w:val="24"/>
-              </w:rPr>
-              <w:t>Made</w:t>
-            </w:r>
-            <w:r>
-              <w:rPr>
-                <w:rFonts w:ascii="Times New Roman" w:eastAsia="Times New Roman" w:hAnsi="Times New Roman" w:cs="Times New Roman"/>
-                <w:sz w:val="24"/>
-                <w:szCs w:val="24"/>
-              </w:rPr>
-              <w:t xml:space="preserve"> </w:t>
-            </w:r>
-            <w:r>
-              <w:rPr>
-                <w:rFonts w:ascii="Times New Roman" w:eastAsia="Times New Roman" w:hAnsi="Times New Roman" w:cs="Times New Roman"/>
-                <w:sz w:val="24"/>
-                <w:szCs w:val="24"/>
-              </w:rPr>
-              <w:t>the c</w:t>
-            </w:r>
-            <w:r>
-              <w:rPr>
-                <w:rFonts w:ascii="Times New Roman" w:eastAsia="Times New Roman" w:hAnsi="Times New Roman" w:cs="Times New Roman"/>
-                <w:sz w:val="24"/>
-                <w:szCs w:val="24"/>
-              </w:rPr>
-              <w:t>hange</w:t>
-            </w:r>
-            <w:r>
-              <w:rPr>
-                <w:rFonts w:ascii="Times New Roman" w:eastAsia="Times New Roman" w:hAnsi="Times New Roman" w:cs="Times New Roman"/>
-                <w:sz w:val="24"/>
-                <w:szCs w:val="24"/>
-              </w:rPr>
-              <w:t>s</w:t>
-            </w:r>
-            <w:r>
-              <w:rPr>
-                <w:rFonts w:ascii="Times New Roman" w:eastAsia="Times New Roman" w:hAnsi="Times New Roman" w:cs="Times New Roman"/>
-                <w:sz w:val="24"/>
-                <w:szCs w:val="24"/>
-              </w:rPr>
-              <w:t xml:space="preserve"> become visible to other sessions (or users)</w:t>
-            </w:r>
-            <w:r>
-              <w:rPr>
-                <w:rFonts w:ascii="Times New Roman" w:eastAsia="Times New Roman" w:hAnsi="Times New Roman" w:cs="Times New Roman"/>
-                <w:sz w:val="24"/>
-                <w:szCs w:val="24"/>
-              </w:rPr>
-              <w:t xml:space="preserve">, </w:t>
-            </w:r>
-            <w:r>
-              <w:rPr>
-                <w:rFonts w:ascii="Times New Roman" w:eastAsia="Times New Roman" w:hAnsi="Times New Roman" w:cs="Times New Roman"/>
-                <w:sz w:val="24"/>
-                <w:szCs w:val="24"/>
-              </w:rPr>
-              <w:t>commit</w:t>
-            </w:r>
-            <w:r>
-              <w:rPr>
-                <w:rFonts w:ascii="Times New Roman" w:eastAsia="Times New Roman" w:hAnsi="Times New Roman" w:cs="Times New Roman"/>
-                <w:sz w:val="24"/>
-                <w:szCs w:val="24"/>
-              </w:rPr>
-              <w:t>ted</w:t>
-            </w:r>
-            <w:r>
-              <w:rPr>
-                <w:rFonts w:ascii="Times New Roman" w:eastAsia="Times New Roman" w:hAnsi="Times New Roman" w:cs="Times New Roman"/>
-                <w:sz w:val="24"/>
-                <w:szCs w:val="24"/>
-              </w:rPr>
-              <w:t xml:space="preserve"> the transaction by using the COMMIT </w:t>
-            </w:r>
-            <w:r>
-              <w:rPr>
-                <w:rFonts w:ascii="Times New Roman" w:eastAsia="Times New Roman" w:hAnsi="Times New Roman" w:cs="Times New Roman"/>
-                <w:sz w:val="24"/>
-                <w:szCs w:val="24"/>
-              </w:rPr>
-              <w:t>TRANSACTION</w:t>
-            </w:r>
-            <w:r>
-              <w:rPr>
-                <w:rFonts w:ascii="Times New Roman" w:eastAsia="Times New Roman" w:hAnsi="Times New Roman" w:cs="Times New Roman"/>
-                <w:sz w:val="24"/>
-                <w:szCs w:val="24"/>
-              </w:rPr>
-              <w:t xml:space="preserve"> statement</w:t>
-            </w:r>
-          </w:p>
-          <w:p>
-            <w:pPr>
-              <w:ind w:leftChars="0" w:left="0" w:firstLineChars="0" w:firstLine="0"/>
-              <w:rPr>
-                <w:rFonts w:ascii="Times New Roman" w:eastAsia="Times New Roman" w:hAnsi="Times New Roman" w:cs="Times New Roman"/>
-                <w:sz w:val="24"/>
-                <w:szCs w:val="24"/>
-              </w:rPr>
-            </w:pPr>
-          </w:p>
-          <w:p>
-            <w:pPr>
-              <w:ind w:leftChars="0" w:firstLineChars="0" w:firstLine="0"/>
-              <w:rPr>
-                <w:rFonts w:ascii="Times New Roman" w:eastAsia="Times New Roman" w:hAnsi="Times New Roman" w:cs="Times New Roman"/>
-                <w:sz w:val="24"/>
-                <w:szCs w:val="24"/>
-                <w:lang w:val="en-US"/>
-              </w:rPr>
-            </w:pPr>
-            <w:r>
-              <w:rPr>
-                <w:rFonts w:ascii="Times New Roman" w:eastAsia="Times New Roman" w:hAnsi="Times New Roman" w:cs="Times New Roman"/>
-                <w:sz w:val="24"/>
-                <w:szCs w:val="24"/>
-              </w:rPr>
-              <w:t xml:space="preserve">Alternative: </w:t>
-            </w:r>
-            <w:r>
-              <w:rPr>
-                <w:rFonts w:ascii="Times New Roman" w:eastAsia="Times New Roman" w:hAnsi="Times New Roman" w:cs="Times New Roman"/>
-                <w:sz w:val="24"/>
-                <w:szCs w:val="24"/>
-                <w:lang w:val="en-US"/>
-              </w:rPr>
-              <w:t>COMMIT WORK</w:t>
-            </w:r>
-            <w:r>
-              <w:rPr>
-                <w:rFonts w:ascii="Times New Roman" w:eastAsia="Times New Roman" w:hAnsi="Times New Roman" w:cs="Times New Roman"/>
-                <w:sz w:val="24"/>
-                <w:szCs w:val="24"/>
-                <w:lang w:val="en-US"/>
-              </w:rPr>
-              <w:t xml:space="preserve">, </w:t>
-            </w:r>
-            <w:proofErr w:type="gramStart"/>
-            <w:r>
-              <w:rPr>
-                <w:rFonts w:ascii="Times New Roman" w:eastAsia="Times New Roman" w:hAnsi="Times New Roman" w:cs="Times New Roman"/>
-                <w:sz w:val="24"/>
-                <w:szCs w:val="24"/>
-                <w:lang w:val="en-US"/>
-              </w:rPr>
-              <w:t>COMMIT;</w:t>
-            </w:r>
-            <w:proofErr w:type="gramEnd"/>
-          </w:p>
-          <w:p>
-            <w:pPr>
-              <w:ind w:leftChars="0" w:firstLineChars="0" w:firstLine="0"/>
-              <w:rPr>
-                <w:rFonts w:ascii="Times New Roman" w:eastAsia="Times New Roman" w:hAnsi="Times New Roman" w:cs="Times New Roman"/>
-                <w:sz w:val="24"/>
-                <w:szCs w:val="24"/>
-                <w:lang w:val="en-US"/>
-              </w:rPr>
-            </w:pPr>
-          </w:p>
-          <w:p>
-            <w:pPr>
-              <w:ind w:leftChars="0" w:firstLineChars="0" w:firstLine="0"/>
-              <w:rPr>
-                <w:rFonts w:ascii="Times New Roman" w:eastAsia="Times New Roman" w:hAnsi="Times New Roman" w:cs="Times New Roman"/>
-                <w:sz w:val="24"/>
-                <w:szCs w:val="24"/>
-              </w:rPr>
-            </w:pPr>
-            <w:r>
-              <w:rPr>
-                <w:rFonts w:ascii="Times New Roman" w:eastAsia="Times New Roman" w:hAnsi="Times New Roman" w:cs="Times New Roman"/>
-                <w:sz w:val="24"/>
-                <w:szCs w:val="24"/>
-              </w:rPr>
-              <w:t>After executing the COMMIT statement, PostgreSQL also guarantees that the change will be durable if a crash happens.</w:t>
-            </w:r>
-          </w:p>
-          <w:p>
-            <w:pPr>
-              <w:ind w:leftChars="0" w:firstLineChars="0" w:firstLine="0"/>
-              <w:rPr>
-                <w:rFonts w:ascii="Times New Roman" w:eastAsia="Times New Roman" w:hAnsi="Times New Roman" w:cs="Times New Roman"/>
-                <w:sz w:val="24"/>
-                <w:szCs w:val="24"/>
-              </w:rPr>
-            </w:pPr>
-          </w:p>
-          <w:p>
-            <w:pPr>
-              <w:ind w:leftChars="0" w:firstLineChars="0" w:firstLine="0"/>
-              <w:rPr>
-                <w:rFonts w:ascii="Times New Roman" w:eastAsia="Times New Roman" w:hAnsi="Times New Roman" w:cs="Times New Roman"/>
-                <w:sz w:val="24"/>
-                <w:szCs w:val="24"/>
-              </w:rPr>
-            </w:pPr>
-            <w:r>
-              <w:rPr>
-                <w:rFonts w:ascii="Times New Roman" w:eastAsia="Times New Roman" w:hAnsi="Times New Roman" w:cs="Times New Roman"/>
-                <w:sz w:val="24"/>
-                <w:szCs w:val="24"/>
-              </w:rPr>
-              <w:t>------x--------------------</w:t>
-            </w:r>
-          </w:p>
-          <w:p>
-            <w:pPr>
-              <w:ind w:leftChars="0" w:firstLineChars="0" w:firstLine="0"/>
-              <w:rPr>
-                <w:rFonts w:ascii="Times New Roman" w:eastAsia="Times New Roman" w:hAnsi="Times New Roman" w:cs="Times New Roman"/>
-                <w:sz w:val="24"/>
-                <w:szCs w:val="24"/>
-              </w:rPr>
-            </w:pPr>
-          </w:p>
-          <w:p>
-            <w:pPr>
-              <w:ind w:leftChars="0" w:firstLineChars="0" w:firstLine="0"/>
-              <w:rPr>
-                <w:rFonts w:ascii="Times New Roman" w:eastAsia="Times New Roman" w:hAnsi="Times New Roman" w:cs="Times New Roman"/>
-                <w:sz w:val="24"/>
-                <w:szCs w:val="24"/>
-              </w:rPr>
-            </w:pPr>
-            <w:r>
-              <w:rPr>
-                <w:rFonts w:ascii="Times New Roman" w:eastAsia="Times New Roman" w:hAnsi="Times New Roman" w:cs="Times New Roman"/>
-                <w:sz w:val="24"/>
-                <w:szCs w:val="24"/>
-              </w:rPr>
-              <w:t>Update:</w:t>
-            </w:r>
-          </w:p>
-          <w:p>
-            <w:pPr>
-              <w:ind w:leftChars="0" w:firstLineChars="0" w:firstLine="0"/>
-              <w:rPr>
-                <w:rFonts w:ascii="Times New Roman" w:eastAsia="Times New Roman" w:hAnsi="Times New Roman" w:cs="Times New Roman"/>
-                <w:sz w:val="24"/>
-                <w:szCs w:val="24"/>
-              </w:rPr>
-            </w:pPr>
-          </w:p>
-          <w:p>
-            <w:pPr>
-              <w:ind w:leftChars="0" w:firstLineChars="0" w:firstLine="0"/>
-              <w:rPr>
-                <w:rFonts w:ascii="Times New Roman" w:eastAsia="Times New Roman" w:hAnsi="Times New Roman" w:cs="Times New Roman"/>
-                <w:sz w:val="24"/>
-                <w:szCs w:val="24"/>
-              </w:rPr>
-            </w:pPr>
-            <w:r>
-              <w:rPr>
-                <w:rFonts w:ascii="Times New Roman" w:eastAsia="Times New Roman" w:hAnsi="Times New Roman" w:cs="Times New Roman"/>
-                <w:sz w:val="24"/>
-                <w:szCs w:val="24"/>
-              </w:rPr>
-              <w:t>Currently score at id = 2 is 75.</w:t>
-            </w:r>
-          </w:p>
-          <w:p>
-            <w:pPr>
-              <w:ind w:leftChars="0" w:firstLineChars="0" w:firstLine="0"/>
-              <w:rPr>
-                <w:rFonts w:ascii="Times New Roman" w:eastAsia="Times New Roman" w:hAnsi="Times New Roman" w:cs="Times New Roman"/>
-                <w:sz w:val="24"/>
-                <w:szCs w:val="24"/>
-                <w:lang w:val="en-US"/>
-              </w:rPr>
-            </w:pPr>
-            <w:r>
-              <w:rPr>
-                <w:rFonts w:ascii="Times New Roman" w:eastAsia="Times New Roman" w:hAnsi="Times New Roman" w:cs="Times New Roman"/>
-                <w:sz w:val="24"/>
-                <w:szCs w:val="24"/>
-                <w:lang w:val="en-US"/>
-              </w:rPr>
-              <w:lastRenderedPageBreak/>
+            <w:r>
+              <w:rPr>
+                <w:rFonts w:ascii="Times New Roman" w:eastAsia="Times New Roman" w:hAnsi="Times New Roman" w:cs="Times New Roman"/>
+                <w:noProof/>
+                <w:sz w:val="24"/>
+                <w:szCs w:val="24"/>
+              </w:rPr>
               <w:drawing>
-                <wp:inline distT="0" distB="0" distL="0" distR="0" wp14:anchorId="6C3A5B69" wp14:editId="15D1B492">
-                  <wp:extent cx="4657725" cy="2567305"/>
-                  <wp:effectExtent l="0" t="0" r="9525" b="4445"/>
-                  <wp:docPr id="9" name="Picture 9"/>
+                <wp:inline distT="0" distB="0" distL="0" distR="0" wp14:anchorId="2CDFE36C" wp14:editId="24246926">
+                  <wp:extent cx="4657725" cy="1796415"/>
+                  <wp:effectExtent l="0" t="0" r="9525" b="0"/>
+                  <wp:docPr id="6" name="Picture 6"/>
                   <wp:cNvGraphicFramePr>
                     <a:graphicFrameLocks xmlns:a="http://schemas.openxmlformats.org/drawingml/2006/main" noChangeAspect="1"/>
                   </wp:cNvGraphicFramePr>
@@ -1722,7 +1716,7 @@
                         <pic:spPr>
                           <a:xfrm>
                             <a:off x="0" y="0"/>
-                            <a:ext cx="4657725" cy="2567305"/>
+                            <a:ext cx="4657725" cy="1796415"/>
                           </a:xfrm>
                           <a:prstGeom prst="rect">
                             <a:avLst/>
@@ -1737,26 +1731,142 @@
           </w:p>
           <w:p>
             <w:pPr>
-              <w:ind w:leftChars="0" w:firstLineChars="0" w:firstLine="0"/>
-              <w:rPr>
-                <w:rFonts w:ascii="Times New Roman" w:eastAsia="Times New Roman" w:hAnsi="Times New Roman" w:cs="Times New Roman"/>
-                <w:sz w:val="24"/>
-                <w:szCs w:val="24"/>
-                <w:lang w:val="en-US"/>
-              </w:rPr>
-            </w:pPr>
-            <w:r>
-              <w:rPr>
-                <w:rFonts w:ascii="Times New Roman" w:eastAsia="Times New Roman" w:hAnsi="Times New Roman" w:cs="Times New Roman"/>
-                <w:sz w:val="24"/>
-                <w:szCs w:val="24"/>
-                <w:lang w:val="en-US"/>
+              <w:ind w:leftChars="0" w:left="0" w:firstLineChars="0" w:firstLine="0"/>
+              <w:rPr>
+                <w:rFonts w:ascii="Times New Roman" w:eastAsia="Times New Roman" w:hAnsi="Times New Roman" w:cs="Times New Roman"/>
+                <w:sz w:val="24"/>
+                <w:szCs w:val="24"/>
+              </w:rPr>
+            </w:pPr>
+          </w:p>
+          <w:p>
+            <w:pPr>
+              <w:ind w:leftChars="0" w:left="0" w:firstLineChars="0" w:firstLine="0"/>
+              <w:rPr>
+                <w:rFonts w:ascii="Times New Roman" w:eastAsia="Times New Roman" w:hAnsi="Times New Roman" w:cs="Times New Roman"/>
+                <w:sz w:val="24"/>
+                <w:szCs w:val="24"/>
+              </w:rPr>
+            </w:pPr>
+            <w:r>
+              <w:rPr>
+                <w:rFonts w:ascii="Times New Roman" w:eastAsia="Times New Roman" w:hAnsi="Times New Roman" w:cs="Times New Roman"/>
+                <w:sz w:val="24"/>
+                <w:szCs w:val="24"/>
+              </w:rPr>
+              <w:lastRenderedPageBreak/>
+              <w:t>S</w:t>
+            </w:r>
+            <w:r>
+              <w:rPr>
+                <w:rFonts w:ascii="Times New Roman" w:eastAsia="Times New Roman" w:hAnsi="Times New Roman" w:cs="Times New Roman"/>
+                <w:sz w:val="24"/>
+                <w:szCs w:val="24"/>
+              </w:rPr>
+              <w:t>tart</w:t>
+            </w:r>
+            <w:r>
+              <w:rPr>
+                <w:rFonts w:ascii="Times New Roman" w:eastAsia="Times New Roman" w:hAnsi="Times New Roman" w:cs="Times New Roman"/>
+                <w:sz w:val="24"/>
+                <w:szCs w:val="24"/>
+              </w:rPr>
+              <w:t>ed</w:t>
+            </w:r>
+            <w:r>
+              <w:rPr>
+                <w:rFonts w:ascii="Times New Roman" w:eastAsia="Times New Roman" w:hAnsi="Times New Roman" w:cs="Times New Roman"/>
+                <w:sz w:val="24"/>
+                <w:szCs w:val="24"/>
+              </w:rPr>
+              <w:t xml:space="preserve"> a new transaction and insert a new </w:t>
+            </w:r>
+            <w:r>
+              <w:rPr>
+                <w:rFonts w:ascii="Times New Roman" w:eastAsia="Times New Roman" w:hAnsi="Times New Roman" w:cs="Times New Roman"/>
+                <w:sz w:val="24"/>
+                <w:szCs w:val="24"/>
+              </w:rPr>
+              <w:t>student</w:t>
+            </w:r>
+            <w:r>
+              <w:rPr>
+                <w:rFonts w:ascii="Times New Roman" w:eastAsia="Times New Roman" w:hAnsi="Times New Roman" w:cs="Times New Roman"/>
+                <w:sz w:val="24"/>
+                <w:szCs w:val="24"/>
+              </w:rPr>
+              <w:t xml:space="preserve"> into the </w:t>
+            </w:r>
+            <w:r>
+              <w:rPr>
+                <w:rFonts w:ascii="Times New Roman" w:eastAsia="Times New Roman" w:hAnsi="Times New Roman" w:cs="Times New Roman"/>
+                <w:sz w:val="24"/>
+                <w:szCs w:val="24"/>
+              </w:rPr>
+              <w:t>college</w:t>
+            </w:r>
+            <w:r>
+              <w:rPr>
+                <w:rFonts w:ascii="Times New Roman" w:eastAsia="Times New Roman" w:hAnsi="Times New Roman" w:cs="Times New Roman"/>
+                <w:sz w:val="24"/>
+                <w:szCs w:val="24"/>
+              </w:rPr>
+              <w:t xml:space="preserve"> table:</w:t>
+            </w:r>
+          </w:p>
+          <w:p>
+            <w:pPr>
+              <w:ind w:leftChars="0" w:left="0" w:firstLineChars="0" w:firstLine="0"/>
+              <w:rPr>
+                <w:rFonts w:ascii="Times New Roman" w:eastAsia="Times New Roman" w:hAnsi="Times New Roman" w:cs="Times New Roman"/>
+                <w:sz w:val="24"/>
+                <w:szCs w:val="24"/>
+              </w:rPr>
+            </w:pPr>
+          </w:p>
+          <w:p>
+            <w:pPr>
+              <w:ind w:leftChars="0" w:left="0" w:firstLineChars="0" w:firstLine="0"/>
+              <w:rPr>
+                <w:rFonts w:ascii="Times New Roman" w:eastAsia="Times New Roman" w:hAnsi="Times New Roman" w:cs="Times New Roman"/>
+                <w:b/>
+                <w:bCs/>
+                <w:sz w:val="24"/>
+                <w:szCs w:val="24"/>
+              </w:rPr>
+            </w:pPr>
+            <w:r>
+              <w:rPr>
+                <w:rFonts w:ascii="Times New Roman" w:eastAsia="Times New Roman" w:hAnsi="Times New Roman" w:cs="Times New Roman"/>
+                <w:b/>
+                <w:bCs/>
+                <w:sz w:val="24"/>
+                <w:szCs w:val="24"/>
+              </w:rPr>
+              <w:t>Commit:</w:t>
+            </w:r>
+          </w:p>
+          <w:p>
+            <w:pPr>
+              <w:ind w:leftChars="0" w:left="0" w:firstLineChars="0" w:firstLine="0"/>
+              <w:rPr>
+                <w:rFonts w:ascii="Times New Roman" w:eastAsia="Times New Roman" w:hAnsi="Times New Roman" w:cs="Times New Roman"/>
+                <w:sz w:val="24"/>
+                <w:szCs w:val="24"/>
+              </w:rPr>
+            </w:pPr>
+            <w:r>
+              <w:rPr>
+                <w:rFonts w:ascii="Times New Roman" w:eastAsia="Times New Roman" w:hAnsi="Times New Roman" w:cs="Times New Roman"/>
+                <w:noProof/>
+                <w:sz w:val="24"/>
+                <w:szCs w:val="24"/>
               </w:rPr>
               <w:drawing>
-                <wp:inline distT="0" distB="0" distL="0" distR="0" wp14:anchorId="7FDD9926" wp14:editId="73494E0C">
-                  <wp:extent cx="4657725" cy="1875790"/>
+                <wp:inline distT="0" distB="0" distL="0" distR="0" wp14:anchorId="2CEA9B05" wp14:editId="3F49CF7B">
+                  <wp:extent cx="4657725" cy="2974975"/>
                   <wp:effectExtent l="0" t="0" r="9525" b="0"/>
-                  <wp:docPr id="10" name="Picture 10"/>
+                  <wp:docPr id="8" name="Picture 8"/>
                   <wp:cNvGraphicFramePr>
                     <a:graphicFrameLocks xmlns:a="http://schemas.openxmlformats.org/drawingml/2006/main" noChangeAspect="1"/>
                   </wp:cNvGraphicFramePr>
@@ -1776,7 +1886,7 @@
                         <pic:spPr>
                           <a:xfrm>
                             <a:off x="0" y="0"/>
-                            <a:ext cx="4657725" cy="1875790"/>
+                            <a:ext cx="4657725" cy="2974975"/>
                           </a:xfrm>
                           <a:prstGeom prst="rect">
                             <a:avLst/>
@@ -1791,6 +1901,132 @@
           </w:p>
           <w:p>
             <w:pPr>
+              <w:ind w:leftChars="0" w:left="0" w:firstLineChars="0" w:firstLine="0"/>
+              <w:rPr>
+                <w:rFonts w:ascii="Times New Roman" w:eastAsia="Times New Roman" w:hAnsi="Times New Roman" w:cs="Times New Roman"/>
+                <w:sz w:val="24"/>
+                <w:szCs w:val="24"/>
+              </w:rPr>
+            </w:pPr>
+          </w:p>
+          <w:p>
+            <w:pPr>
+              <w:ind w:leftChars="0" w:left="0" w:firstLineChars="0" w:firstLine="0"/>
+              <w:rPr>
+                <w:rFonts w:ascii="Times New Roman" w:eastAsia="Times New Roman" w:hAnsi="Times New Roman" w:cs="Times New Roman"/>
+                <w:sz w:val="24"/>
+                <w:szCs w:val="24"/>
+              </w:rPr>
+            </w:pPr>
+            <w:r>
+              <w:rPr>
+                <w:rFonts w:ascii="Times New Roman" w:eastAsia="Times New Roman" w:hAnsi="Times New Roman" w:cs="Times New Roman"/>
+                <w:sz w:val="24"/>
+                <w:szCs w:val="24"/>
+              </w:rPr>
+              <w:t>Made</w:t>
+            </w:r>
+            <w:r>
+              <w:rPr>
+                <w:rFonts w:ascii="Times New Roman" w:eastAsia="Times New Roman" w:hAnsi="Times New Roman" w:cs="Times New Roman"/>
+                <w:sz w:val="24"/>
+                <w:szCs w:val="24"/>
+              </w:rPr>
+              <w:t xml:space="preserve"> </w:t>
+            </w:r>
+            <w:r>
+              <w:rPr>
+                <w:rFonts w:ascii="Times New Roman" w:eastAsia="Times New Roman" w:hAnsi="Times New Roman" w:cs="Times New Roman"/>
+                <w:sz w:val="24"/>
+                <w:szCs w:val="24"/>
+              </w:rPr>
+              <w:t>the c</w:t>
+            </w:r>
+            <w:r>
+              <w:rPr>
+                <w:rFonts w:ascii="Times New Roman" w:eastAsia="Times New Roman" w:hAnsi="Times New Roman" w:cs="Times New Roman"/>
+                <w:sz w:val="24"/>
+                <w:szCs w:val="24"/>
+              </w:rPr>
+              <w:t>hange</w:t>
+            </w:r>
+            <w:r>
+              <w:rPr>
+                <w:rFonts w:ascii="Times New Roman" w:eastAsia="Times New Roman" w:hAnsi="Times New Roman" w:cs="Times New Roman"/>
+                <w:sz w:val="24"/>
+                <w:szCs w:val="24"/>
+              </w:rPr>
+              <w:t>s</w:t>
+            </w:r>
+            <w:r>
+              <w:rPr>
+                <w:rFonts w:ascii="Times New Roman" w:eastAsia="Times New Roman" w:hAnsi="Times New Roman" w:cs="Times New Roman"/>
+                <w:sz w:val="24"/>
+                <w:szCs w:val="24"/>
+              </w:rPr>
+              <w:t xml:space="preserve"> become visible to other sessions (or users)</w:t>
+            </w:r>
+            <w:r>
+              <w:rPr>
+                <w:rFonts w:ascii="Times New Roman" w:eastAsia="Times New Roman" w:hAnsi="Times New Roman" w:cs="Times New Roman"/>
+                <w:sz w:val="24"/>
+                <w:szCs w:val="24"/>
+              </w:rPr>
+              <w:t xml:space="preserve">, </w:t>
+            </w:r>
+            <w:r>
+              <w:rPr>
+                <w:rFonts w:ascii="Times New Roman" w:eastAsia="Times New Roman" w:hAnsi="Times New Roman" w:cs="Times New Roman"/>
+                <w:sz w:val="24"/>
+                <w:szCs w:val="24"/>
+              </w:rPr>
+              <w:t>commit</w:t>
+            </w:r>
+            <w:r>
+              <w:rPr>
+                <w:rFonts w:ascii="Times New Roman" w:eastAsia="Times New Roman" w:hAnsi="Times New Roman" w:cs="Times New Roman"/>
+                <w:sz w:val="24"/>
+                <w:szCs w:val="24"/>
+              </w:rPr>
+              <w:t>ted</w:t>
+            </w:r>
+            <w:r>
+              <w:rPr>
+                <w:rFonts w:ascii="Times New Roman" w:eastAsia="Times New Roman" w:hAnsi="Times New Roman" w:cs="Times New Roman"/>
+                <w:sz w:val="24"/>
+                <w:szCs w:val="24"/>
+              </w:rPr>
+              <w:t xml:space="preserve"> the transaction by using the COMMIT </w:t>
+            </w:r>
+            <w:r>
+              <w:rPr>
+                <w:rFonts w:ascii="Times New Roman" w:eastAsia="Times New Roman" w:hAnsi="Times New Roman" w:cs="Times New Roman"/>
+                <w:sz w:val="24"/>
+                <w:szCs w:val="24"/>
+              </w:rPr>
+              <w:t>TRANSACTION</w:t>
+            </w:r>
+            <w:r>
+              <w:rPr>
+                <w:rFonts w:ascii="Times New Roman" w:eastAsia="Times New Roman" w:hAnsi="Times New Roman" w:cs="Times New Roman"/>
+                <w:sz w:val="24"/>
+                <w:szCs w:val="24"/>
+              </w:rPr>
+              <w:t xml:space="preserve"> statement</w:t>
+            </w:r>
+          </w:p>
+          <w:p>
+            <w:pPr>
+              <w:ind w:leftChars="0" w:left="0" w:firstLineChars="0" w:firstLine="0"/>
+              <w:rPr>
+                <w:rFonts w:ascii="Times New Roman" w:eastAsia="Times New Roman" w:hAnsi="Times New Roman" w:cs="Times New Roman"/>
+                <w:sz w:val="24"/>
+                <w:szCs w:val="24"/>
+              </w:rPr>
+            </w:pPr>
+          </w:p>
+          <w:p>
+            <w:pPr>
               <w:ind w:leftChars="0" w:firstLineChars="0" w:firstLine="0"/>
               <w:rPr>
                 <w:rFonts w:ascii="Times New Roman" w:eastAsia="Times New Roman" w:hAnsi="Times New Roman" w:cs="Times New Roman"/>
@@ -1804,10 +2040,38 @@
                 <w:rFonts w:ascii="Times New Roman" w:eastAsia="Times New Roman" w:hAnsi="Times New Roman" w:cs="Times New Roman"/>
                 <w:sz w:val="24"/>
                 <w:szCs w:val="24"/>
+              </w:rPr>
+              <w:t xml:space="preserve">Alternative: </w:t>
+            </w:r>
+            <w:r>
+              <w:rPr>
+                <w:rFonts w:ascii="Times New Roman" w:eastAsia="Times New Roman" w:hAnsi="Times New Roman" w:cs="Times New Roman"/>
+                <w:sz w:val="24"/>
+                <w:szCs w:val="24"/>
                 <w:lang w:val="en-US"/>
               </w:rPr>
-              <w:t xml:space="preserve">Changes is made to id =2 [Varun] and score is updated to 47.5 </w:t>
-            </w:r>
+              <w:t>COMMIT WORK</w:t>
+            </w:r>
+            <w:r>
+              <w:rPr>
+                <w:rFonts w:ascii="Times New Roman" w:eastAsia="Times New Roman" w:hAnsi="Times New Roman" w:cs="Times New Roman"/>
+                <w:sz w:val="24"/>
+                <w:szCs w:val="24"/>
+                <w:lang w:val="en-US"/>
+              </w:rPr>
+              <w:t xml:space="preserve">, </w:t>
+            </w:r>
+            <w:proofErr w:type="gramStart"/>
+            <w:r>
+              <w:rPr>
+                <w:rFonts w:ascii="Times New Roman" w:eastAsia="Times New Roman" w:hAnsi="Times New Roman" w:cs="Times New Roman"/>
+                <w:sz w:val="24"/>
+                <w:szCs w:val="24"/>
+                <w:lang w:val="en-US"/>
+              </w:rPr>
+              <w:t>COMMIT;</w:t>
+            </w:r>
+            <w:proofErr w:type="gramEnd"/>
           </w:p>
           <w:p>
             <w:pPr>
@@ -1819,100 +2083,137 @@
                 <w:lang w:val="en-US"/>
               </w:rPr>
             </w:pPr>
-            <w:r>
+          </w:p>
+          <w:p>
+            <w:pPr>
+              <w:ind w:leftChars="0" w:firstLineChars="0" w:firstLine="0"/>
+              <w:rPr>
+                <w:rFonts w:ascii="Times New Roman" w:eastAsia="Times New Roman" w:hAnsi="Times New Roman" w:cs="Times New Roman"/>
+                <w:sz w:val="24"/>
+                <w:szCs w:val="24"/>
+              </w:rPr>
+            </w:pPr>
+            <w:r>
+              <w:rPr>
+                <w:rFonts w:ascii="Times New Roman" w:eastAsia="Times New Roman" w:hAnsi="Times New Roman" w:cs="Times New Roman"/>
+                <w:sz w:val="24"/>
+                <w:szCs w:val="24"/>
+              </w:rPr>
+              <w:t>After executing the COMMIT statement, PostgreSQL also guarantees that the change will be durable if a crash happens.</w:t>
+            </w:r>
+          </w:p>
+          <w:p>
+            <w:pPr>
+              <w:ind w:leftChars="0" w:firstLineChars="0" w:firstLine="0"/>
+              <w:rPr>
+                <w:rFonts w:ascii="Times New Roman" w:eastAsia="Times New Roman" w:hAnsi="Times New Roman" w:cs="Times New Roman"/>
+                <w:sz w:val="24"/>
+                <w:szCs w:val="24"/>
+              </w:rPr>
+            </w:pPr>
+          </w:p>
+          <w:p>
+            <w:pPr>
+              <w:ind w:leftChars="0" w:firstLineChars="0" w:firstLine="0"/>
+              <w:rPr>
+                <w:rFonts w:ascii="Times New Roman" w:eastAsia="Times New Roman" w:hAnsi="Times New Roman" w:cs="Times New Roman"/>
+                <w:sz w:val="24"/>
+                <w:szCs w:val="24"/>
+              </w:rPr>
+            </w:pPr>
+            <w:r>
+              <w:rPr>
+                <w:rFonts w:ascii="Times New Roman" w:eastAsia="Times New Roman" w:hAnsi="Times New Roman" w:cs="Times New Roman"/>
+                <w:sz w:val="24"/>
+                <w:szCs w:val="24"/>
+              </w:rPr>
+              <w:t>------x--------------------</w:t>
+            </w:r>
+          </w:p>
+          <w:p>
+            <w:pPr>
+              <w:ind w:leftChars="0" w:firstLineChars="0" w:firstLine="0"/>
+              <w:rPr>
+                <w:rFonts w:ascii="Times New Roman" w:eastAsia="Times New Roman" w:hAnsi="Times New Roman" w:cs="Times New Roman"/>
+                <w:sz w:val="24"/>
+                <w:szCs w:val="24"/>
+              </w:rPr>
+            </w:pPr>
+          </w:p>
+          <w:p>
+            <w:pPr>
+              <w:ind w:leftChars="0" w:firstLineChars="0" w:firstLine="0"/>
+              <w:rPr>
+                <w:rFonts w:ascii="Times New Roman" w:eastAsia="Times New Roman" w:hAnsi="Times New Roman" w:cs="Times New Roman"/>
+                <w:b/>
+                <w:bCs/>
+                <w:sz w:val="24"/>
+                <w:szCs w:val="24"/>
+              </w:rPr>
+            </w:pPr>
+            <w:r>
+              <w:rPr>
+                <w:rFonts w:ascii="Times New Roman" w:eastAsia="Times New Roman" w:hAnsi="Times New Roman" w:cs="Times New Roman"/>
+                <w:b/>
+                <w:bCs/>
+                <w:sz w:val="24"/>
+                <w:szCs w:val="24"/>
+              </w:rPr>
+              <w:t>Update:</w:t>
+            </w:r>
+          </w:p>
+          <w:p>
+            <w:pPr>
+              <w:ind w:leftChars="0" w:firstLineChars="0" w:firstLine="0"/>
+              <w:rPr>
+                <w:rFonts w:ascii="Times New Roman" w:eastAsia="Times New Roman" w:hAnsi="Times New Roman" w:cs="Times New Roman"/>
+                <w:sz w:val="24"/>
+                <w:szCs w:val="24"/>
+              </w:rPr>
+            </w:pPr>
+          </w:p>
+          <w:p>
+            <w:pPr>
+              <w:ind w:leftChars="0" w:firstLineChars="0" w:firstLine="0"/>
+              <w:rPr>
+                <w:rFonts w:ascii="Times New Roman" w:eastAsia="Times New Roman" w:hAnsi="Times New Roman" w:cs="Times New Roman"/>
+                <w:sz w:val="24"/>
+                <w:szCs w:val="24"/>
+              </w:rPr>
+            </w:pPr>
+            <w:r>
+              <w:rPr>
+                <w:rFonts w:ascii="Times New Roman" w:eastAsia="Times New Roman" w:hAnsi="Times New Roman" w:cs="Times New Roman"/>
+                <w:sz w:val="24"/>
+                <w:szCs w:val="24"/>
+              </w:rPr>
+              <w:t>Currently score at id = 2 is 75.</w:t>
+            </w:r>
+          </w:p>
+          <w:p>
+            <w:pPr>
+              <w:ind w:leftChars="0" w:firstLineChars="0" w:firstLine="0"/>
               <w:rPr>
                 <w:rFonts w:ascii="Times New Roman" w:eastAsia="Times New Roman" w:hAnsi="Times New Roman" w:cs="Times New Roman"/>
                 <w:sz w:val="24"/>
                 <w:szCs w:val="24"/>
                 <w:lang w:val="en-US"/>
               </w:rPr>
-              <w:t>After committing changes are made visible.</w:t>
-            </w:r>
-          </w:p>
-          <w:p>
-            <w:pPr>
-              <w:ind w:leftChars="0" w:firstLineChars="0" w:firstLine="0"/>
-              <w:rPr>
-                <w:rFonts w:ascii="Times New Roman" w:eastAsia="Times New Roman" w:hAnsi="Times New Roman" w:cs="Times New Roman"/>
+            </w:pPr>
+            <w:r>
+              <w:rPr>
+                <w:rFonts w:ascii="Times New Roman" w:eastAsia="Times New Roman" w:hAnsi="Times New Roman" w:cs="Times New Roman"/>
+                <w:noProof/>
                 <w:sz w:val="24"/>
                 <w:szCs w:val="24"/>
                 <w:lang w:val="en-US"/>
               </w:rPr>
-            </w:pPr>
-          </w:p>
-          <w:p>
-            <w:pPr>
-              <w:ind w:leftChars="0" w:firstLineChars="0" w:firstLine="0"/>
-              <w:rPr>
-                <w:rFonts w:ascii="Times New Roman" w:eastAsia="Times New Roman" w:hAnsi="Times New Roman" w:cs="Times New Roman"/>
-                <w:sz w:val="24"/>
-                <w:szCs w:val="24"/>
-                <w:lang w:val="en-US"/>
-              </w:rPr>
-            </w:pPr>
-          </w:p>
-          <w:p>
-            <w:pPr>
-              <w:ind w:leftChars="0" w:firstLineChars="0" w:firstLine="0"/>
-              <w:rPr>
-                <w:rFonts w:ascii="Times New Roman" w:eastAsia="Times New Roman" w:hAnsi="Times New Roman" w:cs="Times New Roman"/>
-                <w:sz w:val="24"/>
-                <w:szCs w:val="24"/>
-                <w:lang w:val="en-US"/>
-              </w:rPr>
-            </w:pPr>
-            <w:r>
-              <w:rPr>
-                <w:rFonts w:ascii="Times New Roman" w:eastAsia="Times New Roman" w:hAnsi="Times New Roman" w:cs="Times New Roman"/>
-                <w:sz w:val="24"/>
-                <w:szCs w:val="24"/>
-                <w:lang w:val="en-US"/>
-              </w:rPr>
-              <w:t>Rollback:</w:t>
-            </w:r>
-          </w:p>
-          <w:p>
-            <w:pPr>
-              <w:ind w:leftChars="0" w:firstLineChars="0" w:firstLine="0"/>
-              <w:rPr>
-                <w:rFonts w:ascii="Times New Roman" w:eastAsia="Times New Roman" w:hAnsi="Times New Roman" w:cs="Times New Roman"/>
-                <w:sz w:val="24"/>
-                <w:szCs w:val="24"/>
-                <w:lang w:val="en-US"/>
-              </w:rPr>
-            </w:pPr>
-            <w:r>
-              <w:rPr>
-                <w:rFonts w:ascii="Times New Roman" w:eastAsia="Times New Roman" w:hAnsi="Times New Roman" w:cs="Times New Roman"/>
-                <w:sz w:val="24"/>
-                <w:szCs w:val="24"/>
-                <w:lang w:val="en-US"/>
-              </w:rPr>
-              <w:t>Updated but not committed:</w:t>
-            </w:r>
-          </w:p>
-          <w:p>
-            <w:pPr>
-              <w:ind w:leftChars="0" w:firstLineChars="0" w:firstLine="0"/>
-              <w:rPr>
-                <w:rFonts w:ascii="Times New Roman" w:eastAsia="Times New Roman" w:hAnsi="Times New Roman" w:cs="Times New Roman"/>
-                <w:sz w:val="24"/>
-                <w:szCs w:val="24"/>
-                <w:lang w:val="en-US"/>
-              </w:rPr>
-            </w:pPr>
-            <w:r>
-              <w:rPr>
-                <w:rFonts w:ascii="Times New Roman" w:eastAsia="Times New Roman" w:hAnsi="Times New Roman" w:cs="Times New Roman"/>
-                <w:sz w:val="24"/>
-                <w:szCs w:val="24"/>
-                <w:lang w:val="en-US"/>
-              </w:rPr>
+              <w:lastRenderedPageBreak/>
               <w:drawing>
-                <wp:inline distT="0" distB="0" distL="0" distR="0" wp14:anchorId="762616F8" wp14:editId="2E4C1D49">
-                  <wp:extent cx="4657725" cy="1045845"/>
-                  <wp:effectExtent l="0" t="0" r="9525" b="1905"/>
-                  <wp:docPr id="13" name="Picture 13"/>
+                <wp:inline distT="0" distB="0" distL="0" distR="0" wp14:anchorId="6C3A5B69" wp14:editId="15D1B492">
+                  <wp:extent cx="4657725" cy="2567305"/>
+                  <wp:effectExtent l="0" t="0" r="9525" b="4445"/>
+                  <wp:docPr id="9" name="Picture 9"/>
                   <wp:cNvGraphicFramePr>
                     <a:graphicFrameLocks xmlns:a="http://schemas.openxmlformats.org/drawingml/2006/main" noChangeAspect="1"/>
                   </wp:cNvGraphicFramePr>
@@ -1932,7 +2233,7 @@
                         <pic:spPr>
                           <a:xfrm>
                             <a:off x="0" y="0"/>
-                            <a:ext cx="4657725" cy="1045845"/>
+                            <a:ext cx="4657725" cy="2567305"/>
                           </a:xfrm>
                           <a:prstGeom prst="rect">
                             <a:avLst/>
@@ -1958,45 +2259,16 @@
             <w:r>
               <w:rPr>
                 <w:rFonts w:ascii="Times New Roman" w:eastAsia="Times New Roman" w:hAnsi="Times New Roman" w:cs="Times New Roman"/>
+                <w:noProof/>
                 <w:sz w:val="24"/>
                 <w:szCs w:val="24"/>
                 <w:lang w:val="en-US"/>
               </w:rPr>
-              <w:t>Score at id = 2 is 47.5.</w:t>
-            </w:r>
-          </w:p>
-          <w:p>
-            <w:pPr>
-              <w:ind w:leftChars="0" w:firstLineChars="0" w:firstLine="0"/>
-              <w:rPr>
-                <w:rFonts w:ascii="Times New Roman" w:eastAsia="Times New Roman" w:hAnsi="Times New Roman" w:cs="Times New Roman"/>
-                <w:sz w:val="24"/>
-                <w:szCs w:val="24"/>
-                <w:lang w:val="en-US"/>
-              </w:rPr>
-            </w:pPr>
-          </w:p>
-          <w:p>
-            <w:pPr>
-              <w:ind w:leftChars="0" w:left="0" w:firstLineChars="0" w:firstLine="0"/>
-              <w:rPr>
-                <w:rFonts w:ascii="Times New Roman" w:eastAsia="Times New Roman" w:hAnsi="Times New Roman" w:cs="Times New Roman"/>
-                <w:sz w:val="24"/>
-                <w:szCs w:val="24"/>
-              </w:rPr>
-            </w:pPr>
-            <w:r>
-              <w:rPr>
-                <w:rFonts w:ascii="Times New Roman" w:eastAsia="Times New Roman" w:hAnsi="Times New Roman" w:cs="Times New Roman"/>
-                <w:sz w:val="24"/>
-                <w:szCs w:val="24"/>
-              </w:rPr>
-              <w:lastRenderedPageBreak/>
               <w:drawing>
-                <wp:inline distT="0" distB="0" distL="0" distR="0" wp14:anchorId="65B772E6" wp14:editId="49BFBDCB">
-                  <wp:extent cx="4657725" cy="1819275"/>
-                  <wp:effectExtent l="0" t="0" r="9525" b="9525"/>
-                  <wp:docPr id="11" name="Picture 11"/>
+                <wp:inline distT="0" distB="0" distL="0" distR="0" wp14:anchorId="7FDD9926" wp14:editId="73494E0C">
+                  <wp:extent cx="4657725" cy="1875790"/>
+                  <wp:effectExtent l="0" t="0" r="9525" b="0"/>
+                  <wp:docPr id="10" name="Picture 10"/>
                   <wp:cNvGraphicFramePr>
                     <a:graphicFrameLocks xmlns:a="http://schemas.openxmlformats.org/drawingml/2006/main" noChangeAspect="1"/>
                   </wp:cNvGraphicFramePr>
@@ -2016,7 +2288,7 @@
                         <pic:spPr>
                           <a:xfrm>
                             <a:off x="0" y="0"/>
-                            <a:ext cx="4657725" cy="1819275"/>
+                            <a:ext cx="4657725" cy="1875790"/>
                           </a:xfrm>
                           <a:prstGeom prst="rect">
                             <a:avLst/>
@@ -2031,108 +2303,133 @@
           </w:p>
           <w:p>
             <w:pPr>
-              <w:ind w:leftChars="0" w:left="0" w:firstLineChars="0" w:firstLine="0"/>
-              <w:rPr>
-                <w:rFonts w:ascii="Times New Roman" w:eastAsia="Times New Roman" w:hAnsi="Times New Roman" w:cs="Times New Roman"/>
-                <w:sz w:val="24"/>
-                <w:szCs w:val="24"/>
-              </w:rPr>
-            </w:pPr>
-          </w:p>
-          <w:p>
-            <w:pPr>
-              <w:ind w:leftChars="0" w:left="0" w:firstLineChars="0" w:firstLine="0"/>
-              <w:rPr>
-                <w:rFonts w:ascii="Times New Roman" w:eastAsia="Times New Roman" w:hAnsi="Times New Roman" w:cs="Times New Roman"/>
-                <w:sz w:val="24"/>
-                <w:szCs w:val="24"/>
-              </w:rPr>
-            </w:pPr>
-            <w:r>
-              <w:rPr>
-                <w:rFonts w:ascii="Times New Roman" w:eastAsia="Times New Roman" w:hAnsi="Times New Roman" w:cs="Times New Roman"/>
-                <w:sz w:val="24"/>
-                <w:szCs w:val="24"/>
-              </w:rPr>
-              <w:t>After executing rollback score at id = 2 is reverted to 75</w:t>
-            </w:r>
-          </w:p>
-          <w:p>
-            <w:pPr>
-              <w:ind w:leftChars="0" w:left="0" w:firstLineChars="0" w:firstLine="0"/>
-              <w:rPr>
-                <w:rFonts w:ascii="Times New Roman" w:eastAsia="Times New Roman" w:hAnsi="Times New Roman" w:cs="Times New Roman"/>
-                <w:sz w:val="24"/>
-                <w:szCs w:val="24"/>
-              </w:rPr>
-            </w:pPr>
-          </w:p>
-          <w:p>
-            <w:pPr>
-              <w:ind w:leftChars="0" w:left="0" w:firstLineChars="0" w:firstLine="0"/>
-              <w:rPr>
-                <w:rFonts w:ascii="Times New Roman" w:eastAsia="Times New Roman" w:hAnsi="Times New Roman" w:cs="Times New Roman"/>
-                <w:sz w:val="24"/>
-                <w:szCs w:val="24"/>
-              </w:rPr>
-            </w:pPr>
-            <w:r>
-              <w:rPr>
-                <w:rFonts w:ascii="Times New Roman" w:eastAsia="Times New Roman" w:hAnsi="Times New Roman" w:cs="Times New Roman"/>
-                <w:sz w:val="24"/>
-                <w:szCs w:val="24"/>
-              </w:rPr>
-              <w:t xml:space="preserve">But if transaction is committed then we can’t </w:t>
-            </w:r>
-            <w:proofErr w:type="gramStart"/>
-            <w:r>
-              <w:rPr>
-                <w:rFonts w:ascii="Times New Roman" w:eastAsia="Times New Roman" w:hAnsi="Times New Roman" w:cs="Times New Roman"/>
-                <w:sz w:val="24"/>
-                <w:szCs w:val="24"/>
-              </w:rPr>
-              <w:t>revert back</w:t>
-            </w:r>
-            <w:proofErr w:type="gramEnd"/>
-            <w:r>
-              <w:rPr>
-                <w:rFonts w:ascii="Times New Roman" w:eastAsia="Times New Roman" w:hAnsi="Times New Roman" w:cs="Times New Roman"/>
-                <w:sz w:val="24"/>
-                <w:szCs w:val="24"/>
-              </w:rPr>
-              <w:t>.</w:t>
-            </w:r>
-          </w:p>
-          <w:p>
-            <w:pPr>
-              <w:ind w:leftChars="0" w:left="0" w:firstLineChars="0" w:firstLine="0"/>
-              <w:rPr>
-                <w:rFonts w:ascii="Times New Roman" w:eastAsia="Times New Roman" w:hAnsi="Times New Roman" w:cs="Times New Roman"/>
-                <w:sz w:val="24"/>
-                <w:szCs w:val="24"/>
-              </w:rPr>
-            </w:pPr>
-          </w:p>
-          <w:p>
-            <w:pPr>
-              <w:ind w:leftChars="0" w:left="0" w:firstLineChars="0" w:firstLine="0"/>
-              <w:rPr>
-                <w:rFonts w:ascii="Times New Roman" w:eastAsia="Times New Roman" w:hAnsi="Times New Roman" w:cs="Times New Roman"/>
-                <w:sz w:val="24"/>
-                <w:szCs w:val="24"/>
-              </w:rPr>
-            </w:pPr>
-            <w:r>
-              <w:rPr>
-                <w:rFonts w:ascii="Times New Roman" w:eastAsia="Times New Roman" w:hAnsi="Times New Roman" w:cs="Times New Roman"/>
-                <w:sz w:val="24"/>
-                <w:szCs w:val="24"/>
+              <w:ind w:leftChars="0" w:firstLineChars="0" w:firstLine="0"/>
+              <w:rPr>
+                <w:rFonts w:ascii="Times New Roman" w:eastAsia="Times New Roman" w:hAnsi="Times New Roman" w:cs="Times New Roman"/>
+                <w:sz w:val="24"/>
+                <w:szCs w:val="24"/>
+                <w:lang w:val="en-US"/>
+              </w:rPr>
+            </w:pPr>
+            <w:r>
+              <w:rPr>
+                <w:rFonts w:ascii="Times New Roman" w:eastAsia="Times New Roman" w:hAnsi="Times New Roman" w:cs="Times New Roman"/>
+                <w:sz w:val="24"/>
+                <w:szCs w:val="24"/>
+                <w:lang w:val="en-US"/>
+              </w:rPr>
+              <w:t xml:space="preserve">Changes is made to id =2 [Varun] and score is updated to 47.5 </w:t>
+            </w:r>
+          </w:p>
+          <w:p>
+            <w:pPr>
+              <w:ind w:leftChars="0" w:firstLineChars="0" w:firstLine="0"/>
+              <w:rPr>
+                <w:rFonts w:ascii="Times New Roman" w:eastAsia="Times New Roman" w:hAnsi="Times New Roman" w:cs="Times New Roman"/>
+                <w:sz w:val="24"/>
+                <w:szCs w:val="24"/>
+                <w:lang w:val="en-US"/>
+              </w:rPr>
+            </w:pPr>
+            <w:r>
+              <w:rPr>
+                <w:rFonts w:ascii="Times New Roman" w:eastAsia="Times New Roman" w:hAnsi="Times New Roman" w:cs="Times New Roman"/>
+                <w:sz w:val="24"/>
+                <w:szCs w:val="24"/>
+                <w:lang w:val="en-US"/>
+              </w:rPr>
+              <w:t>After committing changes are made visible.</w:t>
+            </w:r>
+          </w:p>
+          <w:p>
+            <w:pPr>
+              <w:ind w:leftChars="0" w:firstLineChars="0" w:firstLine="0"/>
+              <w:rPr>
+                <w:rFonts w:ascii="Times New Roman" w:eastAsia="Times New Roman" w:hAnsi="Times New Roman" w:cs="Times New Roman"/>
+                <w:sz w:val="24"/>
+                <w:szCs w:val="24"/>
+                <w:lang w:val="en-US"/>
+              </w:rPr>
+            </w:pPr>
+          </w:p>
+          <w:p>
+            <w:pPr>
+              <w:ind w:leftChars="0" w:firstLineChars="0" w:firstLine="0"/>
+              <w:rPr>
+                <w:rFonts w:ascii="Times New Roman" w:eastAsia="Times New Roman" w:hAnsi="Times New Roman" w:cs="Times New Roman"/>
+                <w:sz w:val="24"/>
+                <w:szCs w:val="24"/>
+                <w:lang w:val="en-US"/>
+              </w:rPr>
+            </w:pPr>
+          </w:p>
+          <w:p>
+            <w:pPr>
+              <w:ind w:leftChars="0" w:firstLineChars="0" w:firstLine="0"/>
+              <w:rPr>
+                <w:rFonts w:ascii="Times New Roman" w:eastAsia="Times New Roman" w:hAnsi="Times New Roman" w:cs="Times New Roman"/>
+                <w:b/>
+                <w:bCs/>
+                <w:sz w:val="24"/>
+                <w:szCs w:val="24"/>
+                <w:lang w:val="en-US"/>
+              </w:rPr>
+            </w:pPr>
+            <w:r>
+              <w:rPr>
+                <w:rFonts w:ascii="Times New Roman" w:eastAsia="Times New Roman" w:hAnsi="Times New Roman" w:cs="Times New Roman"/>
+                <w:b/>
+                <w:bCs/>
+                <w:sz w:val="24"/>
+                <w:szCs w:val="24"/>
+                <w:lang w:val="en-US"/>
+              </w:rPr>
+              <w:t>Rollback:</w:t>
+            </w:r>
+          </w:p>
+          <w:p>
+            <w:pPr>
+              <w:ind w:leftChars="0" w:firstLineChars="0" w:firstLine="0"/>
+              <w:rPr>
+                <w:rFonts w:ascii="Times New Roman" w:eastAsia="Times New Roman" w:hAnsi="Times New Roman" w:cs="Times New Roman"/>
+                <w:sz w:val="24"/>
+                <w:szCs w:val="24"/>
+                <w:lang w:val="en-US"/>
+              </w:rPr>
+            </w:pPr>
+            <w:r>
+              <w:rPr>
+                <w:rFonts w:ascii="Times New Roman" w:eastAsia="Times New Roman" w:hAnsi="Times New Roman" w:cs="Times New Roman"/>
+                <w:sz w:val="24"/>
+                <w:szCs w:val="24"/>
+                <w:lang w:val="en-US"/>
+              </w:rPr>
+              <w:t>Updated but not committed:</w:t>
+            </w:r>
+          </w:p>
+          <w:p>
+            <w:pPr>
+              <w:ind w:leftChars="0" w:firstLineChars="0" w:firstLine="0"/>
+              <w:rPr>
+                <w:rFonts w:ascii="Times New Roman" w:eastAsia="Times New Roman" w:hAnsi="Times New Roman" w:cs="Times New Roman"/>
+                <w:sz w:val="24"/>
+                <w:szCs w:val="24"/>
+                <w:lang w:val="en-US"/>
+              </w:rPr>
+            </w:pPr>
+            <w:r>
+              <w:rPr>
+                <w:rFonts w:ascii="Times New Roman" w:eastAsia="Times New Roman" w:hAnsi="Times New Roman" w:cs="Times New Roman"/>
+                <w:noProof/>
+                <w:sz w:val="24"/>
+                <w:szCs w:val="24"/>
+                <w:lang w:val="en-US"/>
               </w:rPr>
               <w:drawing>
-                <wp:inline distT="0" distB="0" distL="0" distR="0" wp14:anchorId="672AD596" wp14:editId="7150CAC2">
-                  <wp:extent cx="4657725" cy="2200275"/>
-                  <wp:effectExtent l="0" t="0" r="9525" b="9525"/>
-                  <wp:docPr id="12" name="Picture 12"/>
+                <wp:inline distT="0" distB="0" distL="0" distR="0" wp14:anchorId="762616F8" wp14:editId="2E4C1D49">
+                  <wp:extent cx="4657725" cy="1045845"/>
+                  <wp:effectExtent l="0" t="0" r="9525" b="1905"/>
+                  <wp:docPr id="13" name="Picture 13"/>
                   <wp:cNvGraphicFramePr>
                     <a:graphicFrameLocks xmlns:a="http://schemas.openxmlformats.org/drawingml/2006/main" noChangeAspect="1"/>
                   </wp:cNvGraphicFramePr>
@@ -2152,7 +2449,7 @@
                         <pic:spPr>
                           <a:xfrm>
                             <a:off x="0" y="0"/>
-                            <a:ext cx="4657725" cy="2200275"/>
+                            <a:ext cx="4657725" cy="1045845"/>
                           </a:xfrm>
                           <a:prstGeom prst="rect">
                             <a:avLst/>
@@ -2167,109 +2464,57 @@
           </w:p>
           <w:p>
             <w:pPr>
-              <w:ind w:leftChars="0" w:left="0" w:firstLineChars="0" w:firstLine="0"/>
-              <w:rPr>
-                <w:rFonts w:ascii="Times New Roman" w:eastAsia="Times New Roman" w:hAnsi="Times New Roman" w:cs="Times New Roman"/>
-                <w:sz w:val="24"/>
-                <w:szCs w:val="24"/>
-              </w:rPr>
-            </w:pPr>
-          </w:p>
-          <w:p>
-            <w:pPr>
-              <w:ind w:leftChars="0" w:left="0" w:firstLineChars="0" w:firstLine="0"/>
-              <w:rPr>
-                <w:rFonts w:ascii="Times New Roman" w:eastAsia="Times New Roman" w:hAnsi="Times New Roman" w:cs="Times New Roman"/>
-                <w:sz w:val="24"/>
-                <w:szCs w:val="24"/>
-              </w:rPr>
-            </w:pPr>
-          </w:p>
-          <w:p>
-            <w:pPr>
-              <w:ind w:leftChars="0" w:left="0" w:firstLineChars="0" w:firstLine="0"/>
-              <w:rPr>
-                <w:rFonts w:ascii="Times New Roman" w:eastAsia="Times New Roman" w:hAnsi="Times New Roman" w:cs="Times New Roman"/>
-                <w:sz w:val="24"/>
-                <w:szCs w:val="24"/>
-              </w:rPr>
-            </w:pPr>
-            <w:r>
-              <w:rPr>
-                <w:rFonts w:ascii="Times New Roman" w:eastAsia="Times New Roman" w:hAnsi="Times New Roman" w:cs="Times New Roman"/>
-                <w:sz w:val="24"/>
-                <w:szCs w:val="24"/>
-              </w:rPr>
-              <w:t>Serializability:</w:t>
-            </w:r>
-          </w:p>
-          <w:p>
-            <w:pPr>
-              <w:ind w:leftChars="0" w:left="0" w:firstLineChars="0" w:firstLine="0"/>
-              <w:rPr>
-                <w:rFonts w:ascii="Times New Roman" w:eastAsia="Times New Roman" w:hAnsi="Times New Roman" w:cs="Times New Roman"/>
-                <w:sz w:val="24"/>
-                <w:szCs w:val="24"/>
-              </w:rPr>
-            </w:pPr>
-          </w:p>
-          <w:p>
-            <w:pPr>
-              <w:ind w:leftChars="0" w:left="0" w:firstLineChars="0" w:firstLine="0"/>
-              <w:rPr>
-                <w:rFonts w:ascii="Times New Roman" w:eastAsia="Times New Roman" w:hAnsi="Times New Roman" w:cs="Times New Roman"/>
-                <w:sz w:val="24"/>
-                <w:szCs w:val="24"/>
-              </w:rPr>
-            </w:pPr>
-            <w:r>
-              <w:rPr>
-                <w:rFonts w:ascii="Times New Roman" w:eastAsia="Times New Roman" w:hAnsi="Times New Roman" w:cs="Times New Roman"/>
-                <w:sz w:val="24"/>
-                <w:szCs w:val="24"/>
-              </w:rPr>
-              <w:t xml:space="preserve">I’m </w:t>
-            </w:r>
-            <w:proofErr w:type="spellStart"/>
-            <w:r>
-              <w:rPr>
-                <w:rFonts w:ascii="Times New Roman" w:eastAsia="Times New Roman" w:hAnsi="Times New Roman" w:cs="Times New Roman"/>
-                <w:sz w:val="24"/>
-                <w:szCs w:val="24"/>
-              </w:rPr>
-              <w:t>gonna</w:t>
-            </w:r>
-            <w:proofErr w:type="spellEnd"/>
-            <w:r>
-              <w:rPr>
-                <w:rFonts w:ascii="Times New Roman" w:eastAsia="Times New Roman" w:hAnsi="Times New Roman" w:cs="Times New Roman"/>
-                <w:sz w:val="24"/>
-                <w:szCs w:val="24"/>
-              </w:rPr>
-              <w:t xml:space="preserve"> start 2 new transactions, then set their isolation level to serializable.</w:t>
-            </w:r>
-          </w:p>
-          <w:p>
-            <w:pPr>
-              <w:ind w:leftChars="0" w:left="0" w:firstLineChars="0" w:firstLine="0"/>
-              <w:rPr>
-                <w:rFonts w:ascii="Times New Roman" w:eastAsia="Times New Roman" w:hAnsi="Times New Roman" w:cs="Times New Roman"/>
-                <w:sz w:val="24"/>
-                <w:szCs w:val="24"/>
-              </w:rPr>
-            </w:pPr>
-            <w:r>
-              <w:rPr>
-                <w:rFonts w:ascii="Times New Roman" w:eastAsia="Times New Roman" w:hAnsi="Times New Roman" w:cs="Times New Roman"/>
+              <w:ind w:leftChars="0" w:firstLineChars="0" w:firstLine="0"/>
+              <w:rPr>
+                <w:rFonts w:ascii="Times New Roman" w:eastAsia="Times New Roman" w:hAnsi="Times New Roman" w:cs="Times New Roman"/>
+                <w:sz w:val="24"/>
+                <w:szCs w:val="24"/>
+                <w:lang w:val="en-US"/>
+              </w:rPr>
+            </w:pPr>
+            <w:r>
+              <w:rPr>
+                <w:rFonts w:ascii="Times New Roman" w:eastAsia="Times New Roman" w:hAnsi="Times New Roman" w:cs="Times New Roman"/>
+                <w:sz w:val="24"/>
+                <w:szCs w:val="24"/>
+                <w:lang w:val="en-US"/>
+              </w:rPr>
+              <w:t>Score at id = 2 is 47.5.</w:t>
+            </w:r>
+          </w:p>
+          <w:p>
+            <w:pPr>
+              <w:ind w:leftChars="0" w:firstLineChars="0" w:firstLine="0"/>
+              <w:rPr>
+                <w:rFonts w:ascii="Times New Roman" w:eastAsia="Times New Roman" w:hAnsi="Times New Roman" w:cs="Times New Roman"/>
+                <w:sz w:val="24"/>
+                <w:szCs w:val="24"/>
+                <w:lang w:val="en-US"/>
+              </w:rPr>
+            </w:pPr>
+          </w:p>
+          <w:p>
+            <w:pPr>
+              <w:ind w:leftChars="0" w:left="0" w:firstLineChars="0" w:firstLine="0"/>
+              <w:rPr>
+                <w:rFonts w:ascii="Times New Roman" w:eastAsia="Times New Roman" w:hAnsi="Times New Roman" w:cs="Times New Roman"/>
+                <w:sz w:val="24"/>
+                <w:szCs w:val="24"/>
+              </w:rPr>
+            </w:pPr>
+            <w:r>
+              <w:rPr>
+                <w:rFonts w:ascii="Times New Roman" w:eastAsia="Times New Roman" w:hAnsi="Times New Roman" w:cs="Times New Roman"/>
+                <w:noProof/>
                 <w:sz w:val="24"/>
                 <w:szCs w:val="24"/>
               </w:rPr>
               <w:lastRenderedPageBreak/>
               <w:drawing>
-                <wp:inline distT="0" distB="0" distL="0" distR="0" wp14:anchorId="12280152" wp14:editId="23C75998">
-                  <wp:extent cx="4657725" cy="2969260"/>
-                  <wp:effectExtent l="0" t="0" r="9525" b="2540"/>
-                  <wp:docPr id="14" name="Picture 14"/>
+                <wp:inline distT="0" distB="0" distL="0" distR="0" wp14:anchorId="65B772E6" wp14:editId="49BFBDCB">
+                  <wp:extent cx="4657725" cy="1819275"/>
+                  <wp:effectExtent l="0" t="0" r="9525" b="9525"/>
+                  <wp:docPr id="11" name="Picture 11"/>
                   <wp:cNvGraphicFramePr>
                     <a:graphicFrameLocks xmlns:a="http://schemas.openxmlformats.org/drawingml/2006/main" noChangeAspect="1"/>
                   </wp:cNvGraphicFramePr>
@@ -2289,7 +2534,7 @@
                         <pic:spPr>
                           <a:xfrm>
                             <a:off x="0" y="0"/>
-                            <a:ext cx="4657725" cy="2969260"/>
+                            <a:ext cx="4657725" cy="1819275"/>
                           </a:xfrm>
                           <a:prstGeom prst="rect">
                             <a:avLst/>
@@ -2327,29 +2572,86 @@
                 <w:sz w:val="24"/>
                 <w:szCs w:val="24"/>
               </w:rPr>
-              <w:t>Get sum of all the scores of students</w:t>
-            </w:r>
-          </w:p>
-          <w:p>
-            <w:pPr>
-              <w:ind w:leftChars="0" w:left="0" w:firstLineChars="0" w:firstLine="0"/>
-              <w:rPr>
-                <w:rFonts w:ascii="Times New Roman" w:eastAsia="Times New Roman" w:hAnsi="Times New Roman" w:cs="Times New Roman"/>
-                <w:sz w:val="24"/>
-                <w:szCs w:val="24"/>
-              </w:rPr>
-            </w:pPr>
-            <w:r>
-              <w:rPr>
-                <w:rFonts w:ascii="Times New Roman" w:eastAsia="Times New Roman" w:hAnsi="Times New Roman" w:cs="Times New Roman"/>
+              <w:t>After executing rollback score at id = 2 is reverted to 75</w:t>
+            </w:r>
+          </w:p>
+          <w:p>
+            <w:pPr>
+              <w:ind w:leftChars="0" w:left="0" w:firstLineChars="0" w:firstLine="0"/>
+              <w:rPr>
+                <w:rFonts w:ascii="Times New Roman" w:eastAsia="Times New Roman" w:hAnsi="Times New Roman" w:cs="Times New Roman"/>
+                <w:sz w:val="24"/>
+                <w:szCs w:val="24"/>
+              </w:rPr>
+            </w:pPr>
+          </w:p>
+          <w:p>
+            <w:pPr>
+              <w:ind w:leftChars="0" w:left="0" w:firstLineChars="0" w:firstLine="0"/>
+              <w:rPr>
+                <w:rFonts w:ascii="Times New Roman" w:eastAsia="Times New Roman" w:hAnsi="Times New Roman" w:cs="Times New Roman"/>
+                <w:sz w:val="24"/>
+                <w:szCs w:val="24"/>
+              </w:rPr>
+            </w:pPr>
+            <w:r>
+              <w:rPr>
+                <w:rFonts w:ascii="Times New Roman" w:eastAsia="Times New Roman" w:hAnsi="Times New Roman" w:cs="Times New Roman"/>
+                <w:sz w:val="24"/>
+                <w:szCs w:val="24"/>
+              </w:rPr>
+              <w:t xml:space="preserve">But if transaction is committed then we can’t </w:t>
+            </w:r>
+            <w:proofErr w:type="gramStart"/>
+            <w:r>
+              <w:rPr>
+                <w:rFonts w:ascii="Times New Roman" w:eastAsia="Times New Roman" w:hAnsi="Times New Roman" w:cs="Times New Roman"/>
+                <w:sz w:val="24"/>
+                <w:szCs w:val="24"/>
+              </w:rPr>
+              <w:t>revert back</w:t>
+            </w:r>
+            <w:proofErr w:type="gramEnd"/>
+            <w:r>
+              <w:rPr>
+                <w:rFonts w:ascii="Times New Roman" w:eastAsia="Times New Roman" w:hAnsi="Times New Roman" w:cs="Times New Roman"/>
+                <w:sz w:val="24"/>
+                <w:szCs w:val="24"/>
+              </w:rPr>
+              <w:t>.</w:t>
+            </w:r>
+          </w:p>
+          <w:p>
+            <w:pPr>
+              <w:ind w:leftChars="0" w:left="0" w:firstLineChars="0" w:firstLine="0"/>
+              <w:rPr>
+                <w:rFonts w:ascii="Times New Roman" w:eastAsia="Times New Roman" w:hAnsi="Times New Roman" w:cs="Times New Roman"/>
+                <w:sz w:val="24"/>
+                <w:szCs w:val="24"/>
+              </w:rPr>
+            </w:pPr>
+          </w:p>
+          <w:p>
+            <w:pPr>
+              <w:ind w:leftChars="0" w:left="0" w:firstLineChars="0" w:firstLine="0"/>
+              <w:rPr>
+                <w:rFonts w:ascii="Times New Roman" w:eastAsia="Times New Roman" w:hAnsi="Times New Roman" w:cs="Times New Roman"/>
+                <w:sz w:val="24"/>
+                <w:szCs w:val="24"/>
+              </w:rPr>
+            </w:pPr>
+            <w:r>
+              <w:rPr>
+                <w:rFonts w:ascii="Times New Roman" w:eastAsia="Times New Roman" w:hAnsi="Times New Roman" w:cs="Times New Roman"/>
+                <w:noProof/>
                 <w:sz w:val="24"/>
                 <w:szCs w:val="24"/>
               </w:rPr>
               <w:drawing>
-                <wp:inline distT="0" distB="0" distL="0" distR="0" wp14:anchorId="7C526BDC" wp14:editId="0100DB66">
-                  <wp:extent cx="4657725" cy="3322320"/>
-                  <wp:effectExtent l="0" t="0" r="9525" b="0"/>
-                  <wp:docPr id="15" name="Picture 15"/>
+                <wp:inline distT="0" distB="0" distL="0" distR="0" wp14:anchorId="672AD596" wp14:editId="7150CAC2">
+                  <wp:extent cx="4657725" cy="2200275"/>
+                  <wp:effectExtent l="0" t="0" r="9525" b="9525"/>
+                  <wp:docPr id="12" name="Picture 12"/>
                   <wp:cNvGraphicFramePr>
                     <a:graphicFrameLocks xmlns:a="http://schemas.openxmlformats.org/drawingml/2006/main" noChangeAspect="1"/>
                   </wp:cNvGraphicFramePr>
@@ -2369,7 +2671,7 @@
                         <pic:spPr>
                           <a:xfrm>
                             <a:off x="0" y="0"/>
-                            <a:ext cx="4657725" cy="3322320"/>
+                            <a:ext cx="4657725" cy="2200275"/>
                           </a:xfrm>
                           <a:prstGeom prst="rect">
                             <a:avLst/>
@@ -2401,18 +2703,97 @@
                 <w:szCs w:val="24"/>
               </w:rPr>
             </w:pPr>
-            <w:r>
-              <w:rPr>
-                <w:rFonts w:ascii="Times New Roman" w:eastAsia="Times New Roman" w:hAnsi="Times New Roman" w:cs="Times New Roman"/>
+          </w:p>
+          <w:p>
+            <w:pPr>
+              <w:ind w:leftChars="0" w:left="0" w:firstLineChars="0" w:firstLine="0"/>
+              <w:rPr>
+                <w:rFonts w:ascii="Times New Roman" w:eastAsia="Times New Roman" w:hAnsi="Times New Roman" w:cs="Times New Roman"/>
+                <w:b/>
+                <w:bCs/>
+                <w:sz w:val="24"/>
+                <w:szCs w:val="24"/>
+              </w:rPr>
+            </w:pPr>
+            <w:r>
+              <w:rPr>
+                <w:rFonts w:ascii="Times New Roman" w:eastAsia="Times New Roman" w:hAnsi="Times New Roman" w:cs="Times New Roman"/>
+                <w:b/>
+                <w:bCs/>
+                <w:sz w:val="24"/>
+                <w:szCs w:val="24"/>
+              </w:rPr>
+              <w:t>Serializability:</w:t>
+            </w:r>
+          </w:p>
+          <w:p>
+            <w:pPr>
+              <w:ind w:leftChars="0" w:left="0" w:firstLineChars="0" w:firstLine="0"/>
+              <w:rPr>
+                <w:rFonts w:ascii="Times New Roman" w:eastAsia="Times New Roman" w:hAnsi="Times New Roman" w:cs="Times New Roman"/>
+                <w:sz w:val="24"/>
+                <w:szCs w:val="24"/>
+              </w:rPr>
+            </w:pPr>
+          </w:p>
+          <w:p>
+            <w:pPr>
+              <w:ind w:leftChars="0" w:left="0" w:firstLineChars="0" w:firstLine="0"/>
+              <w:rPr>
+                <w:rFonts w:ascii="Times New Roman" w:eastAsia="Times New Roman" w:hAnsi="Times New Roman" w:cs="Times New Roman"/>
+                <w:sz w:val="24"/>
+                <w:szCs w:val="24"/>
+              </w:rPr>
+            </w:pPr>
+            <w:r>
+              <w:rPr>
+                <w:rFonts w:ascii="Times New Roman" w:eastAsia="Times New Roman" w:hAnsi="Times New Roman" w:cs="Times New Roman"/>
+                <w:sz w:val="24"/>
+                <w:szCs w:val="24"/>
+              </w:rPr>
+              <w:t xml:space="preserve">I’m </w:t>
+            </w:r>
+            <w:proofErr w:type="spellStart"/>
+            <w:r>
+              <w:rPr>
+                <w:rFonts w:ascii="Times New Roman" w:eastAsia="Times New Roman" w:hAnsi="Times New Roman" w:cs="Times New Roman"/>
+                <w:sz w:val="24"/>
+                <w:szCs w:val="24"/>
+              </w:rPr>
+              <w:t>gonna</w:t>
+            </w:r>
+            <w:proofErr w:type="spellEnd"/>
+            <w:r>
+              <w:rPr>
+                <w:rFonts w:ascii="Times New Roman" w:eastAsia="Times New Roman" w:hAnsi="Times New Roman" w:cs="Times New Roman"/>
+                <w:sz w:val="24"/>
+                <w:szCs w:val="24"/>
+              </w:rPr>
+              <w:t xml:space="preserve"> start 2 new transactions, then set their isolation level to serializable.</w:t>
+            </w:r>
+          </w:p>
+          <w:p>
+            <w:pPr>
+              <w:ind w:leftChars="0" w:left="0" w:firstLineChars="0" w:firstLine="0"/>
+              <w:rPr>
+                <w:rFonts w:ascii="Times New Roman" w:eastAsia="Times New Roman" w:hAnsi="Times New Roman" w:cs="Times New Roman"/>
+                <w:sz w:val="24"/>
+                <w:szCs w:val="24"/>
+              </w:rPr>
+            </w:pPr>
+            <w:r>
+              <w:rPr>
+                <w:rFonts w:ascii="Times New Roman" w:eastAsia="Times New Roman" w:hAnsi="Times New Roman" w:cs="Times New Roman"/>
+                <w:noProof/>
                 <w:sz w:val="24"/>
                 <w:szCs w:val="24"/>
               </w:rPr>
               <w:lastRenderedPageBreak/>
               <w:drawing>
-                <wp:inline distT="0" distB="0" distL="0" distR="0" wp14:anchorId="4F2FC5DA" wp14:editId="76C615F5">
-                  <wp:extent cx="4657725" cy="3154045"/>
-                  <wp:effectExtent l="0" t="0" r="9525" b="8255"/>
-                  <wp:docPr id="16" name="Picture 16"/>
+                <wp:inline distT="0" distB="0" distL="0" distR="0" wp14:anchorId="12280152" wp14:editId="23C75998">
+                  <wp:extent cx="4657725" cy="2969260"/>
+                  <wp:effectExtent l="0" t="0" r="9525" b="2540"/>
+                  <wp:docPr id="14" name="Picture 14"/>
                   <wp:cNvGraphicFramePr>
                     <a:graphicFrameLocks xmlns:a="http://schemas.openxmlformats.org/drawingml/2006/main" noChangeAspect="1"/>
                   </wp:cNvGraphicFramePr>
@@ -2432,7 +2813,7 @@
                         <pic:spPr>
                           <a:xfrm>
                             <a:off x="0" y="0"/>
-                            <a:ext cx="4657725" cy="3154045"/>
+                            <a:ext cx="4657725" cy="2969260"/>
                           </a:xfrm>
                           <a:prstGeom prst="rect">
                             <a:avLst/>
@@ -2470,11 +2851,30 @@
                 <w:sz w:val="24"/>
                 <w:szCs w:val="24"/>
               </w:rPr>
+              <w:t>Get sum of all the scores of students</w:t>
+            </w:r>
+          </w:p>
+          <w:p>
+            <w:pPr>
+              <w:ind w:leftChars="0" w:left="0" w:firstLineChars="0" w:firstLine="0"/>
+              <w:rPr>
+                <w:rFonts w:ascii="Times New Roman" w:eastAsia="Times New Roman" w:hAnsi="Times New Roman" w:cs="Times New Roman"/>
+                <w:sz w:val="24"/>
+                <w:szCs w:val="24"/>
+              </w:rPr>
+            </w:pPr>
+            <w:r>
+              <w:rPr>
+                <w:rFonts w:ascii="Times New Roman" w:eastAsia="Times New Roman" w:hAnsi="Times New Roman" w:cs="Times New Roman"/>
+                <w:noProof/>
+                <w:sz w:val="24"/>
+                <w:szCs w:val="24"/>
+              </w:rPr>
               <w:drawing>
-                <wp:inline distT="0" distB="0" distL="0" distR="0" wp14:anchorId="4701CC2C" wp14:editId="2B02A14E">
-                  <wp:extent cx="4657725" cy="2894965"/>
-                  <wp:effectExtent l="0" t="0" r="9525" b="635"/>
-                  <wp:docPr id="17" name="Picture 17"/>
+                <wp:inline distT="0" distB="0" distL="0" distR="0" wp14:anchorId="7C526BDC" wp14:editId="0100DB66">
+                  <wp:extent cx="4657725" cy="3322320"/>
+                  <wp:effectExtent l="0" t="0" r="9525" b="0"/>
+                  <wp:docPr id="15" name="Picture 15"/>
                   <wp:cNvGraphicFramePr>
                     <a:graphicFrameLocks xmlns:a="http://schemas.openxmlformats.org/drawingml/2006/main" noChangeAspect="1"/>
                   </wp:cNvGraphicFramePr>
@@ -2494,6 +2894,133 @@
                         <pic:spPr>
                           <a:xfrm>
                             <a:off x="0" y="0"/>
+                            <a:ext cx="4657725" cy="3322320"/>
+                          </a:xfrm>
+                          <a:prstGeom prst="rect">
+                            <a:avLst/>
+                          </a:prstGeom>
+                        </pic:spPr>
+                      </pic:pic>
+                    </a:graphicData>
+                  </a:graphic>
+                </wp:inline>
+              </w:drawing>
+            </w:r>
+          </w:p>
+          <w:p>
+            <w:pPr>
+              <w:ind w:leftChars="0" w:left="0" w:firstLineChars="0" w:firstLine="0"/>
+              <w:rPr>
+                <w:rFonts w:ascii="Times New Roman" w:eastAsia="Times New Roman" w:hAnsi="Times New Roman" w:cs="Times New Roman"/>
+                <w:sz w:val="24"/>
+                <w:szCs w:val="24"/>
+              </w:rPr>
+            </w:pPr>
+          </w:p>
+          <w:p>
+            <w:pPr>
+              <w:ind w:leftChars="0" w:left="0" w:firstLineChars="0" w:firstLine="0"/>
+              <w:rPr>
+                <w:rFonts w:ascii="Times New Roman" w:eastAsia="Times New Roman" w:hAnsi="Times New Roman" w:cs="Times New Roman"/>
+                <w:sz w:val="24"/>
+                <w:szCs w:val="24"/>
+              </w:rPr>
+            </w:pPr>
+            <w:r>
+              <w:rPr>
+                <w:rFonts w:ascii="Times New Roman" w:eastAsia="Times New Roman" w:hAnsi="Times New Roman" w:cs="Times New Roman"/>
+                <w:noProof/>
+                <w:sz w:val="24"/>
+                <w:szCs w:val="24"/>
+              </w:rPr>
+              <w:lastRenderedPageBreak/>
+              <w:drawing>
+                <wp:inline distT="0" distB="0" distL="0" distR="0" wp14:anchorId="4F2FC5DA" wp14:editId="76C615F5">
+                  <wp:extent cx="4657725" cy="3154045"/>
+                  <wp:effectExtent l="0" t="0" r="9525" b="8255"/>
+                  <wp:docPr id="16" name="Picture 16"/>
+                  <wp:cNvGraphicFramePr>
+                    <a:graphicFrameLocks xmlns:a="http://schemas.openxmlformats.org/drawingml/2006/main" noChangeAspect="1"/>
+                  </wp:cNvGraphicFramePr>
+                  <a:graphic xmlns:a="http://schemas.openxmlformats.org/drawingml/2006/main">
+                    <a:graphicData uri="http://schemas.openxmlformats.org/drawingml/2006/picture">
+                      <pic:pic xmlns:pic="http://schemas.openxmlformats.org/drawingml/2006/picture">
+                        <pic:nvPicPr>
+                          <pic:cNvPr id="1" name=""/>
+                          <pic:cNvPicPr/>
+                        </pic:nvPicPr>
+                        <pic:blipFill>
+                          <a:blip r:embed="rId21"/>
+                          <a:stretch>
+                            <a:fillRect/>
+                          </a:stretch>
+                        </pic:blipFill>
+                        <pic:spPr>
+                          <a:xfrm>
+                            <a:off x="0" y="0"/>
+                            <a:ext cx="4657725" cy="3154045"/>
+                          </a:xfrm>
+                          <a:prstGeom prst="rect">
+                            <a:avLst/>
+                          </a:prstGeom>
+                        </pic:spPr>
+                      </pic:pic>
+                    </a:graphicData>
+                  </a:graphic>
+                </wp:inline>
+              </w:drawing>
+            </w:r>
+          </w:p>
+          <w:p>
+            <w:pPr>
+              <w:ind w:leftChars="0" w:left="0" w:firstLineChars="0" w:firstLine="0"/>
+              <w:rPr>
+                <w:rFonts w:ascii="Times New Roman" w:eastAsia="Times New Roman" w:hAnsi="Times New Roman" w:cs="Times New Roman"/>
+                <w:sz w:val="24"/>
+                <w:szCs w:val="24"/>
+              </w:rPr>
+            </w:pPr>
+          </w:p>
+          <w:p>
+            <w:pPr>
+              <w:ind w:leftChars="0" w:left="0" w:firstLineChars="0" w:firstLine="0"/>
+              <w:rPr>
+                <w:rFonts w:ascii="Times New Roman" w:eastAsia="Times New Roman" w:hAnsi="Times New Roman" w:cs="Times New Roman"/>
+                <w:sz w:val="24"/>
+                <w:szCs w:val="24"/>
+              </w:rPr>
+            </w:pPr>
+            <w:r>
+              <w:rPr>
+                <w:rFonts w:ascii="Times New Roman" w:eastAsia="Times New Roman" w:hAnsi="Times New Roman" w:cs="Times New Roman"/>
+                <w:noProof/>
+                <w:sz w:val="24"/>
+                <w:szCs w:val="24"/>
+              </w:rPr>
+              <w:drawing>
+                <wp:inline distT="0" distB="0" distL="0" distR="0" wp14:anchorId="4701CC2C" wp14:editId="2B02A14E">
+                  <wp:extent cx="4657725" cy="2894965"/>
+                  <wp:effectExtent l="0" t="0" r="9525" b="635"/>
+                  <wp:docPr id="17" name="Picture 17"/>
+                  <wp:cNvGraphicFramePr>
+                    <a:graphicFrameLocks xmlns:a="http://schemas.openxmlformats.org/drawingml/2006/main" noChangeAspect="1"/>
+                  </wp:cNvGraphicFramePr>
+                  <a:graphic xmlns:a="http://schemas.openxmlformats.org/drawingml/2006/main">
+                    <a:graphicData uri="http://schemas.openxmlformats.org/drawingml/2006/picture">
+                      <pic:pic xmlns:pic="http://schemas.openxmlformats.org/drawingml/2006/picture">
+                        <pic:nvPicPr>
+                          <pic:cNvPr id="1" name=""/>
+                          <pic:cNvPicPr/>
+                        </pic:nvPicPr>
+                        <pic:blipFill>
+                          <a:blip r:embed="rId22"/>
+                          <a:stretch>
+                            <a:fillRect/>
+                          </a:stretch>
+                        </pic:blipFill>
+                        <pic:spPr>
+                          <a:xfrm>
+                            <a:off x="0" y="0"/>
                             <a:ext cx="4657725" cy="2894965"/>
                           </a:xfrm>
                           <a:prstGeom prst="rect">
@@ -2536,6 +3063,548 @@
                 <w:szCs w:val="24"/>
               </w:rPr>
             </w:pPr>
+          </w:p>
+          <w:p>
+            <w:pPr>
+              <w:ind w:leftChars="0" w:left="0" w:firstLineChars="0" w:firstLine="0"/>
+              <w:rPr>
+                <w:rFonts w:ascii="Times New Roman" w:eastAsia="Times New Roman" w:hAnsi="Times New Roman" w:cs="Times New Roman"/>
+                <w:sz w:val="24"/>
+                <w:szCs w:val="24"/>
+              </w:rPr>
+            </w:pPr>
+            <w:r>
+              <w:rPr>
+                <w:rFonts w:ascii="Times New Roman" w:eastAsia="Times New Roman" w:hAnsi="Times New Roman" w:cs="Times New Roman"/>
+                <w:sz w:val="24"/>
+                <w:szCs w:val="24"/>
+              </w:rPr>
+              <w:t>Serialized updates:</w:t>
+            </w:r>
+          </w:p>
+          <w:p>
+            <w:pPr>
+              <w:ind w:leftChars="0" w:left="0" w:firstLineChars="0" w:firstLine="0"/>
+              <w:rPr>
+                <w:rFonts w:ascii="Times New Roman" w:eastAsia="Times New Roman" w:hAnsi="Times New Roman" w:cs="Times New Roman"/>
+                <w:sz w:val="24"/>
+                <w:szCs w:val="24"/>
+              </w:rPr>
+            </w:pPr>
+            <w:r>
+              <w:rPr>
+                <w:rFonts w:ascii="Times New Roman" w:eastAsia="Times New Roman" w:hAnsi="Times New Roman" w:cs="Times New Roman"/>
+                <w:sz w:val="24"/>
+                <w:szCs w:val="24"/>
+              </w:rPr>
+              <w:t>Window 1:</w:t>
+            </w:r>
+          </w:p>
+          <w:p>
+            <w:pPr>
+              <w:ind w:leftChars="0" w:left="0" w:firstLineChars="0" w:firstLine="0"/>
+              <w:rPr>
+                <w:rFonts w:ascii="Times New Roman" w:eastAsia="Times New Roman" w:hAnsi="Times New Roman" w:cs="Times New Roman"/>
+                <w:sz w:val="24"/>
+                <w:szCs w:val="24"/>
+              </w:rPr>
+            </w:pPr>
+          </w:p>
+          <w:p>
+            <w:pPr>
+              <w:ind w:leftChars="0" w:left="0" w:firstLineChars="0" w:firstLine="0"/>
+              <w:rPr>
+                <w:rFonts w:ascii="Times New Roman" w:eastAsia="Times New Roman" w:hAnsi="Times New Roman" w:cs="Times New Roman"/>
+                <w:sz w:val="24"/>
+                <w:szCs w:val="24"/>
+              </w:rPr>
+            </w:pPr>
+          </w:p>
+          <w:p>
+            <w:pPr>
+              <w:ind w:leftChars="0" w:left="0" w:firstLineChars="0" w:firstLine="0"/>
+              <w:rPr>
+                <w:rFonts w:ascii="Times New Roman" w:eastAsia="Times New Roman" w:hAnsi="Times New Roman" w:cs="Times New Roman"/>
+                <w:sz w:val="24"/>
+                <w:szCs w:val="24"/>
+              </w:rPr>
+            </w:pPr>
+            <w:r>
+              <w:rPr>
+                <w:rFonts w:ascii="Times New Roman" w:eastAsia="Times New Roman" w:hAnsi="Times New Roman" w:cs="Times New Roman"/>
+                <w:sz w:val="24"/>
+                <w:szCs w:val="24"/>
+              </w:rPr>
+              <w:lastRenderedPageBreak/>
+              <w:drawing>
+                <wp:inline distT="0" distB="0" distL="0" distR="0" wp14:anchorId="7030290B" wp14:editId="040BE0B8">
+                  <wp:extent cx="3823970" cy="2466340"/>
+                  <wp:effectExtent l="0" t="0" r="5080" b="0"/>
+                  <wp:docPr id="4" name="Picture 4"/>
+                  <wp:cNvGraphicFramePr>
+                    <a:graphicFrameLocks xmlns:a="http://schemas.openxmlformats.org/drawingml/2006/main" noChangeAspect="1"/>
+                  </wp:cNvGraphicFramePr>
+                  <a:graphic xmlns:a="http://schemas.openxmlformats.org/drawingml/2006/main">
+                    <a:graphicData uri="http://schemas.openxmlformats.org/drawingml/2006/picture">
+                      <pic:pic xmlns:pic="http://schemas.openxmlformats.org/drawingml/2006/picture">
+                        <pic:nvPicPr>
+                          <pic:cNvPr id="1" name=""/>
+                          <pic:cNvPicPr/>
+                        </pic:nvPicPr>
+                        <pic:blipFill rotWithShape="1">
+                          <a:blip r:embed="rId23"/>
+                          <a:srcRect r="17887" b="-16"/>
+                          <a:stretch/>
+                        </pic:blipFill>
+                        <pic:spPr bwMode="auto">
+                          <a:xfrm>
+                            <a:off x="0" y="0"/>
+                            <a:ext cx="3824578" cy="2466732"/>
+                          </a:xfrm>
+                          <a:prstGeom prst="rect">
+                            <a:avLst/>
+                          </a:prstGeom>
+                          <a:ln>
+                            <a:noFill/>
+                          </a:ln>
+                          <a:extLst>
+                            <a:ext uri="{53640926-AAD7-44D8-BBD7-CCE9431645EC}">
+                              <a14:shadowObscured xmlns:a14="http://schemas.microsoft.com/office/drawing/2010/main"/>
+                            </a:ext>
+                          </a:extLst>
+                        </pic:spPr>
+                      </pic:pic>
+                    </a:graphicData>
+                  </a:graphic>
+                </wp:inline>
+              </w:drawing>
+            </w:r>
+          </w:p>
+          <w:p>
+            <w:pPr>
+              <w:ind w:leftChars="0" w:left="0" w:firstLineChars="0" w:firstLine="0"/>
+              <w:rPr>
+                <w:rFonts w:ascii="Times New Roman" w:eastAsia="Times New Roman" w:hAnsi="Times New Roman" w:cs="Times New Roman"/>
+                <w:sz w:val="24"/>
+                <w:szCs w:val="24"/>
+              </w:rPr>
+            </w:pPr>
+          </w:p>
+          <w:p>
+            <w:pPr>
+              <w:ind w:leftChars="0" w:left="0" w:firstLineChars="0" w:firstLine="0"/>
+              <w:rPr>
+                <w:rFonts w:ascii="Times New Roman" w:eastAsia="Times New Roman" w:hAnsi="Times New Roman" w:cs="Times New Roman"/>
+                <w:sz w:val="24"/>
+                <w:szCs w:val="24"/>
+              </w:rPr>
+            </w:pPr>
+          </w:p>
+          <w:p>
+            <w:pPr>
+              <w:ind w:leftChars="0" w:left="0" w:firstLineChars="0" w:firstLine="0"/>
+              <w:rPr>
+                <w:rFonts w:ascii="Times New Roman" w:eastAsia="Times New Roman" w:hAnsi="Times New Roman" w:cs="Times New Roman"/>
+                <w:sz w:val="24"/>
+                <w:szCs w:val="24"/>
+              </w:rPr>
+            </w:pPr>
+            <w:r>
+              <w:rPr>
+                <w:rFonts w:ascii="Times New Roman" w:eastAsia="Times New Roman" w:hAnsi="Times New Roman" w:cs="Times New Roman"/>
+                <w:sz w:val="24"/>
+                <w:szCs w:val="24"/>
+              </w:rPr>
+              <w:t>Window 2:</w:t>
+            </w:r>
+          </w:p>
+          <w:p>
+            <w:pPr>
+              <w:ind w:leftChars="0" w:left="0" w:firstLineChars="0" w:firstLine="0"/>
+              <w:rPr>
+                <w:rFonts w:ascii="Times New Roman" w:eastAsia="Times New Roman" w:hAnsi="Times New Roman" w:cs="Times New Roman"/>
+                <w:sz w:val="24"/>
+                <w:szCs w:val="24"/>
+              </w:rPr>
+            </w:pPr>
+            <w:r>
+              <w:rPr>
+                <w:rFonts w:ascii="Times New Roman" w:eastAsia="Times New Roman" w:hAnsi="Times New Roman" w:cs="Times New Roman"/>
+                <w:sz w:val="24"/>
+                <w:szCs w:val="24"/>
+              </w:rPr>
+              <w:drawing>
+                <wp:inline distT="0" distB="0" distL="0" distR="0" wp14:anchorId="33C0AFF8" wp14:editId="100FBA08">
+                  <wp:extent cx="3823970" cy="2474595"/>
+                  <wp:effectExtent l="0" t="0" r="5080" b="1905"/>
+                  <wp:docPr id="18" name="Picture 18"/>
+                  <wp:cNvGraphicFramePr>
+                    <a:graphicFrameLocks xmlns:a="http://schemas.openxmlformats.org/drawingml/2006/main" noChangeAspect="1"/>
+                  </wp:cNvGraphicFramePr>
+                  <a:graphic xmlns:a="http://schemas.openxmlformats.org/drawingml/2006/main">
+                    <a:graphicData uri="http://schemas.openxmlformats.org/drawingml/2006/picture">
+                      <pic:pic xmlns:pic="http://schemas.openxmlformats.org/drawingml/2006/picture">
+                        <pic:nvPicPr>
+                          <pic:cNvPr id="1" name=""/>
+                          <pic:cNvPicPr/>
+                        </pic:nvPicPr>
+                        <pic:blipFill rotWithShape="1">
+                          <a:blip r:embed="rId24"/>
+                          <a:srcRect r="17901"/>
+                          <a:stretch/>
+                        </pic:blipFill>
+                        <pic:spPr bwMode="auto">
+                          <a:xfrm>
+                            <a:off x="0" y="0"/>
+                            <a:ext cx="3823970" cy="2474595"/>
+                          </a:xfrm>
+                          <a:prstGeom prst="rect">
+                            <a:avLst/>
+                          </a:prstGeom>
+                          <a:ln>
+                            <a:noFill/>
+                          </a:ln>
+                          <a:extLst>
+                            <a:ext uri="{53640926-AAD7-44D8-BBD7-CCE9431645EC}">
+                              <a14:shadowObscured xmlns:a14="http://schemas.microsoft.com/office/drawing/2010/main"/>
+                            </a:ext>
+                          </a:extLst>
+                        </pic:spPr>
+                      </pic:pic>
+                    </a:graphicData>
+                  </a:graphic>
+                </wp:inline>
+              </w:drawing>
+            </w:r>
+          </w:p>
+          <w:p>
+            <w:pPr>
+              <w:ind w:leftChars="0" w:left="0" w:firstLineChars="0" w:firstLine="0"/>
+              <w:rPr>
+                <w:rFonts w:ascii="Times New Roman" w:eastAsia="Times New Roman" w:hAnsi="Times New Roman" w:cs="Times New Roman"/>
+                <w:sz w:val="24"/>
+                <w:szCs w:val="24"/>
+              </w:rPr>
+            </w:pPr>
+          </w:p>
+          <w:p>
+            <w:pPr>
+              <w:ind w:leftChars="0" w:firstLineChars="0" w:firstLine="0"/>
+              <w:rPr>
+                <w:rFonts w:ascii="Times New Roman" w:eastAsia="Times New Roman" w:hAnsi="Times New Roman" w:cs="Times New Roman"/>
+                <w:sz w:val="24"/>
+                <w:szCs w:val="24"/>
+              </w:rPr>
+            </w:pPr>
+            <w:r>
+              <w:rPr>
+                <w:rFonts w:ascii="Times New Roman" w:eastAsia="Times New Roman" w:hAnsi="Times New Roman" w:cs="Times New Roman"/>
+                <w:sz w:val="24"/>
+                <w:szCs w:val="24"/>
+              </w:rPr>
+              <w:t>Error: could not serialize access due to read/write dependencies among transactions DETAIL:</w:t>
+            </w:r>
+          </w:p>
+          <w:p>
+            <w:pPr>
+              <w:ind w:leftChars="0" w:firstLineChars="0" w:firstLine="0"/>
+              <w:rPr>
+                <w:rFonts w:ascii="Times New Roman" w:eastAsia="Times New Roman" w:hAnsi="Times New Roman" w:cs="Times New Roman"/>
+                <w:sz w:val="24"/>
+                <w:szCs w:val="24"/>
+              </w:rPr>
+            </w:pPr>
+            <w:r>
+              <w:rPr>
+                <w:rFonts w:ascii="Times New Roman" w:eastAsia="Times New Roman" w:hAnsi="Times New Roman" w:cs="Times New Roman"/>
+                <w:sz w:val="24"/>
+                <w:szCs w:val="24"/>
+              </w:rPr>
+              <w:t xml:space="preserve">Reason code: </w:t>
+            </w:r>
+            <w:r>
+              <w:rPr>
+                <w:rFonts w:ascii="Times New Roman" w:eastAsia="Times New Roman" w:hAnsi="Times New Roman" w:cs="Times New Roman"/>
+                <w:sz w:val="24"/>
+                <w:szCs w:val="24"/>
+              </w:rPr>
+              <w:t>Cancelled</w:t>
+            </w:r>
+            <w:r>
+              <w:rPr>
+                <w:rFonts w:ascii="Times New Roman" w:eastAsia="Times New Roman" w:hAnsi="Times New Roman" w:cs="Times New Roman"/>
+                <w:sz w:val="24"/>
+                <w:szCs w:val="24"/>
+              </w:rPr>
+              <w:t xml:space="preserve"> on identification as a pivot, during commit attempt. HINT: The</w:t>
+            </w:r>
+            <w:r>
+              <w:rPr>
+                <w:rFonts w:ascii="Times New Roman" w:eastAsia="Times New Roman" w:hAnsi="Times New Roman" w:cs="Times New Roman"/>
+                <w:sz w:val="24"/>
+                <w:szCs w:val="24"/>
+              </w:rPr>
+              <w:t xml:space="preserve"> </w:t>
+            </w:r>
+            <w:r>
+              <w:rPr>
+                <w:rFonts w:ascii="Times New Roman" w:eastAsia="Times New Roman" w:hAnsi="Times New Roman" w:cs="Times New Roman"/>
+                <w:sz w:val="24"/>
+                <w:szCs w:val="24"/>
+              </w:rPr>
+              <w:t>transaction might succeed if retried. SQL state: 40001</w:t>
+            </w:r>
+          </w:p>
+          <w:p>
+            <w:pPr>
+              <w:ind w:leftChars="0" w:firstLineChars="0" w:firstLine="0"/>
+              <w:rPr>
+                <w:rFonts w:ascii="Times New Roman" w:eastAsia="Times New Roman" w:hAnsi="Times New Roman" w:cs="Times New Roman"/>
+                <w:sz w:val="24"/>
+                <w:szCs w:val="24"/>
+              </w:rPr>
+            </w:pPr>
+          </w:p>
+          <w:p>
+            <w:pPr>
+              <w:ind w:leftChars="0" w:firstLineChars="0" w:firstLine="0"/>
+              <w:rPr>
+                <w:rFonts w:ascii="Times New Roman" w:eastAsia="Times New Roman" w:hAnsi="Times New Roman" w:cs="Times New Roman"/>
+                <w:sz w:val="24"/>
+                <w:szCs w:val="24"/>
+              </w:rPr>
+            </w:pPr>
+            <w:r>
+              <w:rPr>
+                <w:rFonts w:ascii="Times New Roman" w:eastAsia="Times New Roman" w:hAnsi="Times New Roman" w:cs="Times New Roman"/>
+                <w:sz w:val="24"/>
+                <w:szCs w:val="24"/>
+              </w:rPr>
+              <w:t>Why has</w:t>
+            </w:r>
+            <w:r>
+              <w:rPr>
+                <w:rFonts w:ascii="Times New Roman" w:eastAsia="Times New Roman" w:hAnsi="Times New Roman" w:cs="Times New Roman"/>
+                <w:sz w:val="24"/>
+                <w:szCs w:val="24"/>
+              </w:rPr>
+              <w:t xml:space="preserve"> it happened?</w:t>
+            </w:r>
+          </w:p>
+          <w:p>
+            <w:pPr>
+              <w:ind w:leftChars="0" w:firstLineChars="0" w:firstLine="0"/>
+              <w:rPr>
+                <w:rFonts w:ascii="Times New Roman" w:eastAsia="Times New Roman" w:hAnsi="Times New Roman" w:cs="Times New Roman"/>
+                <w:sz w:val="24"/>
+                <w:szCs w:val="24"/>
+              </w:rPr>
+            </w:pPr>
+            <w:r>
+              <w:rPr>
+                <w:rFonts w:ascii="Times New Roman" w:eastAsia="Times New Roman" w:hAnsi="Times New Roman" w:cs="Times New Roman"/>
+                <w:sz w:val="24"/>
+                <w:szCs w:val="24"/>
+              </w:rPr>
+              <w:t>When we committed first update operation it worked fine. But when we committed second one</w:t>
+            </w:r>
+            <w:r>
+              <w:rPr>
+                <w:rFonts w:ascii="Times New Roman" w:eastAsia="Times New Roman" w:hAnsi="Times New Roman" w:cs="Times New Roman"/>
+                <w:sz w:val="24"/>
+                <w:szCs w:val="24"/>
+              </w:rPr>
+              <w:t xml:space="preserve"> </w:t>
+            </w:r>
+            <w:r>
+              <w:rPr>
+                <w:rFonts w:ascii="Times New Roman" w:eastAsia="Times New Roman" w:hAnsi="Times New Roman" w:cs="Times New Roman"/>
+                <w:sz w:val="24"/>
+                <w:szCs w:val="24"/>
+              </w:rPr>
+              <w:t>on same tuple then it throws serializable error.</w:t>
+            </w:r>
+          </w:p>
+          <w:p>
+            <w:pPr>
+              <w:ind w:leftChars="0" w:left="0" w:firstLineChars="0" w:firstLine="0"/>
+              <w:rPr>
+                <w:rFonts w:ascii="Times New Roman" w:eastAsia="Times New Roman" w:hAnsi="Times New Roman" w:cs="Times New Roman"/>
+                <w:sz w:val="24"/>
+                <w:szCs w:val="24"/>
+              </w:rPr>
+            </w:pPr>
+          </w:p>
+          <w:p>
+            <w:pPr>
+              <w:ind w:leftChars="0" w:left="0" w:firstLineChars="0" w:firstLine="0"/>
+              <w:rPr>
+                <w:rFonts w:ascii="Times New Roman" w:eastAsia="Times New Roman" w:hAnsi="Times New Roman" w:cs="Times New Roman"/>
+                <w:sz w:val="24"/>
+                <w:szCs w:val="24"/>
+              </w:rPr>
+            </w:pPr>
+            <w:r>
+              <w:rPr>
+                <w:rFonts w:ascii="Times New Roman" w:eastAsia="Times New Roman" w:hAnsi="Times New Roman" w:cs="Times New Roman"/>
+                <w:sz w:val="24"/>
+                <w:szCs w:val="24"/>
+              </w:rPr>
+              <w:lastRenderedPageBreak/>
+              <w:drawing>
+                <wp:inline distT="0" distB="0" distL="0" distR="0" wp14:anchorId="21CC142B" wp14:editId="2D2E8BCA">
+                  <wp:extent cx="4657725" cy="2284730"/>
+                  <wp:effectExtent l="0" t="0" r="9525" b="1270"/>
+                  <wp:docPr id="19" name="Picture 19"/>
+                  <wp:cNvGraphicFramePr>
+                    <a:graphicFrameLocks xmlns:a="http://schemas.openxmlformats.org/drawingml/2006/main" noChangeAspect="1"/>
+                  </wp:cNvGraphicFramePr>
+                  <a:graphic xmlns:a="http://schemas.openxmlformats.org/drawingml/2006/main">
+                    <a:graphicData uri="http://schemas.openxmlformats.org/drawingml/2006/picture">
+                      <pic:pic xmlns:pic="http://schemas.openxmlformats.org/drawingml/2006/picture">
+                        <pic:nvPicPr>
+                          <pic:cNvPr id="1" name=""/>
+                          <pic:cNvPicPr/>
+                        </pic:nvPicPr>
+                        <pic:blipFill>
+                          <a:blip r:embed="rId25"/>
+                          <a:stretch>
+                            <a:fillRect/>
+                          </a:stretch>
+                        </pic:blipFill>
+                        <pic:spPr>
+                          <a:xfrm>
+                            <a:off x="0" y="0"/>
+                            <a:ext cx="4657725" cy="2284730"/>
+                          </a:xfrm>
+                          <a:prstGeom prst="rect">
+                            <a:avLst/>
+                          </a:prstGeom>
+                        </pic:spPr>
+                      </pic:pic>
+                    </a:graphicData>
+                  </a:graphic>
+                </wp:inline>
+              </w:drawing>
+            </w:r>
+          </w:p>
+          <w:p>
+            <w:pPr>
+              <w:ind w:leftChars="0" w:left="0" w:firstLineChars="0" w:firstLine="0"/>
+              <w:rPr>
+                <w:rFonts w:ascii="Times New Roman" w:eastAsia="Times New Roman" w:hAnsi="Times New Roman" w:cs="Times New Roman"/>
+                <w:sz w:val="24"/>
+                <w:szCs w:val="24"/>
+              </w:rPr>
+            </w:pPr>
+          </w:p>
+          <w:p>
+            <w:pPr>
+              <w:ind w:leftChars="0" w:firstLineChars="0" w:firstLine="0"/>
+              <w:rPr>
+                <w:rFonts w:ascii="Times New Roman" w:eastAsia="Times New Roman" w:hAnsi="Times New Roman" w:cs="Times New Roman"/>
+                <w:sz w:val="24"/>
+                <w:szCs w:val="24"/>
+              </w:rPr>
+            </w:pPr>
+          </w:p>
+          <w:p>
+            <w:pPr>
+              <w:ind w:leftChars="0" w:firstLineChars="0" w:firstLine="0"/>
+              <w:rPr>
+                <w:rFonts w:ascii="Times New Roman" w:eastAsia="Times New Roman" w:hAnsi="Times New Roman" w:cs="Times New Roman"/>
+                <w:sz w:val="24"/>
+                <w:szCs w:val="24"/>
+              </w:rPr>
+            </w:pPr>
+            <w:r>
+              <w:rPr>
+                <w:rFonts w:ascii="Times New Roman" w:eastAsia="Times New Roman" w:hAnsi="Times New Roman" w:cs="Times New Roman"/>
+                <w:sz w:val="24"/>
+                <w:szCs w:val="24"/>
+              </w:rPr>
+              <w:t>Checking serializable:</w:t>
+            </w:r>
+          </w:p>
+          <w:p>
+            <w:pPr>
+              <w:ind w:leftChars="0" w:firstLineChars="0" w:firstLine="0"/>
+              <w:rPr>
+                <w:rFonts w:ascii="Times New Roman" w:eastAsia="Times New Roman" w:hAnsi="Times New Roman" w:cs="Times New Roman"/>
+                <w:sz w:val="24"/>
+                <w:szCs w:val="24"/>
+              </w:rPr>
+            </w:pPr>
+            <w:r>
+              <w:rPr>
+                <w:rFonts w:ascii="Times New Roman" w:eastAsia="Times New Roman" w:hAnsi="Times New Roman" w:cs="Times New Roman"/>
+                <w:sz w:val="24"/>
+                <w:szCs w:val="24"/>
+              </w:rPr>
+              <w:t>Window 2:</w:t>
+            </w:r>
+          </w:p>
+          <w:p>
+            <w:pPr>
+              <w:ind w:leftChars="0" w:firstLineChars="0" w:firstLine="0"/>
+              <w:rPr>
+                <w:rFonts w:ascii="Times New Roman" w:eastAsia="Times New Roman" w:hAnsi="Times New Roman" w:cs="Times New Roman"/>
+                <w:sz w:val="24"/>
+                <w:szCs w:val="24"/>
+              </w:rPr>
+            </w:pPr>
+          </w:p>
+          <w:p>
+            <w:pPr>
+              <w:ind w:leftChars="0" w:firstLineChars="0" w:firstLine="0"/>
+              <w:rPr>
+                <w:rFonts w:ascii="Times New Roman" w:eastAsia="Times New Roman" w:hAnsi="Times New Roman" w:cs="Times New Roman"/>
+                <w:sz w:val="24"/>
+                <w:szCs w:val="24"/>
+              </w:rPr>
+            </w:pPr>
+            <w:r>
+              <w:rPr>
+                <w:rFonts w:ascii="Times New Roman" w:eastAsia="Times New Roman" w:hAnsi="Times New Roman" w:cs="Times New Roman"/>
+                <w:sz w:val="24"/>
+                <w:szCs w:val="24"/>
+              </w:rPr>
+              <w:t>Is this equivalent to any serializable schedule?</w:t>
+            </w:r>
+          </w:p>
+          <w:p>
+            <w:pPr>
+              <w:ind w:leftChars="0" w:firstLineChars="0" w:firstLine="0"/>
+              <w:rPr>
+                <w:rFonts w:ascii="Times New Roman" w:eastAsia="Times New Roman" w:hAnsi="Times New Roman" w:cs="Times New Roman"/>
+                <w:sz w:val="24"/>
+                <w:szCs w:val="24"/>
+              </w:rPr>
+            </w:pPr>
+            <w:r>
+              <w:rPr>
+                <w:rFonts w:ascii="Times New Roman" w:eastAsia="Times New Roman" w:hAnsi="Times New Roman" w:cs="Times New Roman"/>
+                <w:sz w:val="24"/>
+                <w:szCs w:val="24"/>
+              </w:rPr>
+              <w:t>Yes, this schedule is conflict serializable. Because we are performing write operation from both</w:t>
+            </w:r>
+            <w:r>
+              <w:rPr>
+                <w:rFonts w:ascii="Times New Roman" w:eastAsia="Times New Roman" w:hAnsi="Times New Roman" w:cs="Times New Roman"/>
+                <w:sz w:val="24"/>
+                <w:szCs w:val="24"/>
+              </w:rPr>
+              <w:t xml:space="preserve"> </w:t>
+            </w:r>
+            <w:r>
+              <w:rPr>
+                <w:rFonts w:ascii="Times New Roman" w:eastAsia="Times New Roman" w:hAnsi="Times New Roman" w:cs="Times New Roman"/>
+                <w:sz w:val="24"/>
+                <w:szCs w:val="24"/>
+              </w:rPr>
+              <w:t>transactions at the same time.</w:t>
+            </w:r>
           </w:p>
           <w:p>
             <w:pPr>
@@ -2588,6 +3657,15 @@
               <w:lastRenderedPageBreak/>
               <w:t>Conclusion</w:t>
             </w:r>
+            <w:r>
+              <w:rPr>
+                <w:rFonts w:ascii="Times New Roman" w:eastAsia="Times New Roman" w:hAnsi="Times New Roman" w:cs="Times New Roman"/>
+                <w:b/>
+                <w:sz w:val="24"/>
+                <w:szCs w:val="24"/>
+              </w:rPr>
+              <w:t>:</w:t>
+            </w:r>
           </w:p>
           <w:p>
             <w:pPr>
@@ -2603,135 +3681,144 @@
           </w:p>
           <w:p>
             <w:pPr>
+              <w:pStyle w:val="ListParagraph"/>
+              <w:numPr>
+                <w:ilvl w:val="0"/>
+                <w:numId w:val="1"/>
+              </w:numPr>
               <w:spacing w:line="240" w:lineRule="auto"/>
-              <w:ind w:left="0" w:hanging="2"/>
-              <w:rPr>
-                <w:rFonts w:ascii="Times New Roman" w:eastAsia="Times New Roman" w:hAnsi="Times New Roman" w:cs="Times New Roman"/>
-                <w:b/>
-                <w:sz w:val="24"/>
-                <w:szCs w:val="24"/>
-              </w:rPr>
-            </w:pPr>
-          </w:p>
-          <w:p>
-            <w:pPr>
+              <w:ind w:leftChars="0" w:firstLineChars="0"/>
+              <w:rPr>
+                <w:rFonts w:ascii="Times New Roman" w:eastAsia="Times New Roman" w:hAnsi="Times New Roman" w:cs="Times New Roman"/>
+                <w:bCs/>
+                <w:sz w:val="24"/>
+                <w:szCs w:val="24"/>
+              </w:rPr>
+            </w:pPr>
+            <w:r>
+              <w:rPr>
+                <w:rFonts w:ascii="Times New Roman" w:eastAsia="Times New Roman" w:hAnsi="Times New Roman" w:cs="Times New Roman"/>
+                <w:bCs/>
+                <w:sz w:val="24"/>
+                <w:szCs w:val="24"/>
+              </w:rPr>
+              <w:t>I learnt m</w:t>
+            </w:r>
+            <w:r>
+              <w:rPr>
+                <w:rFonts w:ascii="Times New Roman" w:eastAsia="Times New Roman" w:hAnsi="Times New Roman" w:cs="Times New Roman"/>
+                <w:bCs/>
+                <w:sz w:val="24"/>
+                <w:szCs w:val="24"/>
+              </w:rPr>
+              <w:t>eaning of serializability and concurrency in a transactio</w:t>
+            </w:r>
+            <w:r>
+              <w:rPr>
+                <w:rFonts w:ascii="Times New Roman" w:eastAsia="Times New Roman" w:hAnsi="Times New Roman" w:cs="Times New Roman"/>
+                <w:bCs/>
+                <w:sz w:val="24"/>
+                <w:szCs w:val="24"/>
+              </w:rPr>
+              <w:t>n</w:t>
+            </w:r>
+            <w:r>
+              <w:rPr>
+                <w:rFonts w:ascii="Times New Roman" w:eastAsia="Times New Roman" w:hAnsi="Times New Roman" w:cs="Times New Roman"/>
+                <w:bCs/>
+                <w:sz w:val="24"/>
+                <w:szCs w:val="24"/>
+              </w:rPr>
+              <w:t>.</w:t>
+            </w:r>
+          </w:p>
+          <w:p>
+            <w:pPr>
+              <w:pStyle w:val="ListParagraph"/>
+              <w:numPr>
+                <w:ilvl w:val="0"/>
+                <w:numId w:val="1"/>
+              </w:numPr>
               <w:spacing w:line="240" w:lineRule="auto"/>
-              <w:ind w:left="0" w:hanging="2"/>
-              <w:rPr>
-                <w:rFonts w:ascii="Times New Roman" w:eastAsia="Times New Roman" w:hAnsi="Times New Roman" w:cs="Times New Roman"/>
-                <w:b/>
-                <w:sz w:val="24"/>
-                <w:szCs w:val="24"/>
-              </w:rPr>
-            </w:pPr>
-          </w:p>
-          <w:p>
-            <w:pPr>
+              <w:ind w:leftChars="0" w:firstLineChars="0"/>
+              <w:rPr>
+                <w:rFonts w:ascii="Times New Roman" w:eastAsia="Times New Roman" w:hAnsi="Times New Roman" w:cs="Times New Roman"/>
+                <w:bCs/>
+                <w:sz w:val="24"/>
+                <w:szCs w:val="24"/>
+              </w:rPr>
+            </w:pPr>
+            <w:r>
+              <w:rPr>
+                <w:rFonts w:ascii="Times New Roman" w:eastAsia="Times New Roman" w:hAnsi="Times New Roman" w:cs="Times New Roman"/>
+                <w:bCs/>
+                <w:sz w:val="24"/>
+                <w:szCs w:val="24"/>
+              </w:rPr>
+              <w:t>I also learnt that v</w:t>
+            </w:r>
+            <w:r>
+              <w:rPr>
+                <w:rFonts w:ascii="Times New Roman" w:eastAsia="Times New Roman" w:hAnsi="Times New Roman" w:cs="Times New Roman"/>
+                <w:bCs/>
+                <w:sz w:val="24"/>
+                <w:szCs w:val="24"/>
+              </w:rPr>
+              <w:t>arious Transaction language (TCL) commands are used for managing and controlling</w:t>
+            </w:r>
+            <w:r>
+              <w:rPr>
+                <w:rFonts w:ascii="Times New Roman" w:eastAsia="Times New Roman" w:hAnsi="Times New Roman" w:cs="Times New Roman"/>
+                <w:bCs/>
+                <w:sz w:val="24"/>
+                <w:szCs w:val="24"/>
+              </w:rPr>
+              <w:t xml:space="preserve"> </w:t>
+            </w:r>
+            <w:r>
+              <w:rPr>
+                <w:rFonts w:ascii="Times New Roman" w:eastAsia="Times New Roman" w:hAnsi="Times New Roman" w:cs="Times New Roman"/>
+                <w:bCs/>
+                <w:sz w:val="24"/>
+                <w:szCs w:val="24"/>
+              </w:rPr>
+              <w:t>the transactions</w:t>
+            </w:r>
+            <w:r>
+              <w:rPr>
+                <w:rFonts w:ascii="Times New Roman" w:eastAsia="Times New Roman" w:hAnsi="Times New Roman" w:cs="Times New Roman"/>
+                <w:bCs/>
+                <w:sz w:val="24"/>
+                <w:szCs w:val="24"/>
+              </w:rPr>
+              <w:t>.</w:t>
+            </w:r>
+          </w:p>
+          <w:p>
+            <w:pPr>
+              <w:pStyle w:val="ListParagraph"/>
+              <w:numPr>
+                <w:ilvl w:val="0"/>
+                <w:numId w:val="1"/>
+              </w:numPr>
               <w:spacing w:line="240" w:lineRule="auto"/>
-              <w:ind w:left="0" w:hanging="2"/>
-              <w:rPr>
-                <w:rFonts w:ascii="Times New Roman" w:eastAsia="Times New Roman" w:hAnsi="Times New Roman" w:cs="Times New Roman"/>
-                <w:b/>
-                <w:sz w:val="24"/>
-                <w:szCs w:val="24"/>
-              </w:rPr>
-            </w:pPr>
-          </w:p>
-          <w:p>
-            <w:pPr>
-              <w:spacing w:line="240" w:lineRule="auto"/>
-              <w:ind w:left="0" w:hanging="2"/>
-              <w:rPr>
-                <w:rFonts w:ascii="Times New Roman" w:eastAsia="Times New Roman" w:hAnsi="Times New Roman" w:cs="Times New Roman"/>
-                <w:b/>
-                <w:sz w:val="24"/>
-                <w:szCs w:val="24"/>
-              </w:rPr>
-            </w:pPr>
-          </w:p>
-          <w:p>
-            <w:pPr>
-              <w:spacing w:line="240" w:lineRule="auto"/>
-              <w:ind w:left="0" w:hanging="2"/>
-              <w:rPr>
-                <w:rFonts w:ascii="Times New Roman" w:eastAsia="Times New Roman" w:hAnsi="Times New Roman" w:cs="Times New Roman"/>
-                <w:b/>
-                <w:sz w:val="24"/>
-                <w:szCs w:val="24"/>
-              </w:rPr>
-            </w:pPr>
-          </w:p>
-          <w:p>
-            <w:pPr>
-              <w:spacing w:line="240" w:lineRule="auto"/>
-              <w:ind w:left="0" w:hanging="2"/>
-              <w:rPr>
-                <w:rFonts w:ascii="Times New Roman" w:eastAsia="Times New Roman" w:hAnsi="Times New Roman" w:cs="Times New Roman"/>
-                <w:b/>
-                <w:sz w:val="24"/>
-                <w:szCs w:val="24"/>
-              </w:rPr>
-            </w:pPr>
-          </w:p>
-          <w:p>
-            <w:pPr>
-              <w:spacing w:line="240" w:lineRule="auto"/>
-              <w:ind w:left="0" w:hanging="2"/>
-              <w:rPr>
-                <w:rFonts w:ascii="Times New Roman" w:eastAsia="Times New Roman" w:hAnsi="Times New Roman" w:cs="Times New Roman"/>
-                <w:b/>
-                <w:sz w:val="24"/>
-                <w:szCs w:val="24"/>
-              </w:rPr>
-            </w:pPr>
-          </w:p>
-          <w:p>
-            <w:pPr>
-              <w:spacing w:line="240" w:lineRule="auto"/>
-              <w:ind w:left="0" w:hanging="2"/>
-              <w:rPr>
-                <w:rFonts w:ascii="Times New Roman" w:eastAsia="Times New Roman" w:hAnsi="Times New Roman" w:cs="Times New Roman"/>
-                <w:b/>
-                <w:sz w:val="24"/>
-                <w:szCs w:val="24"/>
-              </w:rPr>
-            </w:pPr>
-          </w:p>
-          <w:p>
-            <w:pPr>
-              <w:spacing w:line="240" w:lineRule="auto"/>
-              <w:ind w:left="0" w:hanging="2"/>
-              <w:rPr>
-                <w:rFonts w:ascii="Times New Roman" w:eastAsia="Times New Roman" w:hAnsi="Times New Roman" w:cs="Times New Roman"/>
-                <w:b/>
-                <w:sz w:val="24"/>
-                <w:szCs w:val="24"/>
-              </w:rPr>
-            </w:pPr>
-          </w:p>
-          <w:p>
-            <w:pPr>
-              <w:spacing w:line="240" w:lineRule="auto"/>
-              <w:ind w:left="0" w:hanging="2"/>
-              <w:rPr>
-                <w:rFonts w:ascii="Times New Roman" w:eastAsia="Times New Roman" w:hAnsi="Times New Roman" w:cs="Times New Roman"/>
-                <w:b/>
-                <w:sz w:val="24"/>
-                <w:szCs w:val="24"/>
-              </w:rPr>
-            </w:pPr>
-          </w:p>
-          <w:p>
-            <w:pPr>
-              <w:spacing w:line="240" w:lineRule="auto"/>
-              <w:ind w:left="0" w:hanging="2"/>
-              <w:rPr>
-                <w:rFonts w:ascii="Times New Roman" w:eastAsia="Times New Roman" w:hAnsi="Times New Roman" w:cs="Times New Roman"/>
-                <w:b/>
-                <w:sz w:val="24"/>
-                <w:szCs w:val="24"/>
-              </w:rPr>
-            </w:pPr>
+              <w:ind w:leftChars="0" w:firstLineChars="0"/>
+              <w:rPr>
+                <w:rFonts w:ascii="Times New Roman" w:eastAsia="Times New Roman" w:hAnsi="Times New Roman" w:cs="Times New Roman"/>
+                <w:bCs/>
+                <w:sz w:val="24"/>
+                <w:szCs w:val="24"/>
+              </w:rPr>
+            </w:pPr>
+            <w:r>
+              <w:rPr>
+                <w:rFonts w:ascii="Times New Roman" w:eastAsia="Times New Roman" w:hAnsi="Times New Roman" w:cs="Times New Roman"/>
+                <w:bCs/>
+                <w:sz w:val="24"/>
+                <w:szCs w:val="24"/>
+              </w:rPr>
+              <w:t xml:space="preserve">Executed serializability and under the conflict in serializability. </w:t>
+            </w:r>
           </w:p>
           <w:p>
             <w:pPr>
@@ -2773,6 +3860,127 @@
     </w:sectPr>
   </w:body>
 </w:document>
+</file>
+
+<file path=word/numbering.xml><?xml version="1.0" encoding="utf-8"?>
+<w:numbering xmlns:wpc="http://schemas.microsoft.com/office/word/2010/wordprocessingCanvas" xmlns:cx="http://schemas.microsoft.com/office/drawing/2014/chartex" xmlns:cx1="http://schemas.microsoft.com/office/drawing/2015/9/8/chartex" xmlns:cx2="http://schemas.microsoft.com/office/drawing/2015/10/21/chartex" xmlns:cx3="http://schemas.microsoft.com/office/drawing/2016/5/9/chartex" xmlns:cx4="http://schemas.microsoft.com/office/drawing/2016/5/10/chartex" xmlns:cx5="http://schemas.microsoft.com/office/drawing/2016/5/11/chartex" xmlns:cx6="http://schemas.microsoft.com/office/drawing/2016/5/12/chartex" xmlns:cx7="http://schemas.microsoft.com/office/drawing/2016/5/13/chartex" xmlns:cx8="http://schemas.microsoft.com/office/drawing/2016/5/14/chartex" xmlns:mc="http://schemas.openxmlformats.org/markup-compatibility/2006" xmlns:aink="http://schemas.microsoft.com/office/drawing/2016/ink" xmlns:am3d="http://schemas.microsoft.com/office/drawing/2017/model3d" xmlns:o="urn:schemas-microsoft-com:office:office" xmlns:oel="http://schemas.microsoft.com/office/2019/extlst" xmlns:r="http://schemas.openxmlformats.org/officeDocument/2006/relationships" xmlns:m="http://schemas.openxmlformats.org/officeDocument/2006/math" xmlns:v="urn:schemas-microsoft-com:vml" xmlns:wp14="http://schemas.microsoft.com/office/word/2010/wordprocessingDrawing" xmlns:wp="http://schemas.openxmlformats.org/drawingml/2006/wordprocessingDrawing" xmlns:w10="urn:schemas-microsoft-com:office:word" xmlns:w="http://schemas.openxmlformats.org/wordprocessingml/2006/main" xmlns:w14="http://schemas.microsoft.com/office/word/2010/wordml" xmlns:w15="http://schemas.microsoft.com/office/word/2012/wordml" xmlns:w16cex="http://schemas.microsoft.com/office/word/2018/wordml/cex" xmlns:w16cid="http://schemas.microsoft.com/office/word/2016/wordml/cid" xmlns:w16="http://schemas.microsoft.com/office/word/2018/wordml" xmlns:w16sdtdh="http://schemas.microsoft.com/office/word/2020/wordml/sdtdatahash" xmlns:w16se="http://schemas.microsoft.com/office/word/2015/wordml/symex" xmlns:wpg="http://schemas.microsoft.com/office/word/2010/wordprocessingGroup" xmlns:wpi="http://schemas.microsoft.com/office/word/2010/wordprocessingInk" xmlns:wne="http://schemas.microsoft.com/office/word/2006/wordml" xmlns:wps="http://schemas.microsoft.com/office/word/2010/wordprocessingShape" mc:Ignorable="w14 w15 w16se w16cid w16 w16cex w16sdtdh wp14">
+  <w:abstractNum w:abstractNumId="0" w15:restartNumberingAfterBreak="0">
+    <w:nsid w:val="36ED6483"/>
+    <w:multiLevelType w:val="hybridMultilevel"/>
+    <w:tmpl w:val="7AF204DC"/>
+    <w:lvl w:ilvl="0" w:tplc="04090001">
+      <w:start w:val="1"/>
+      <w:numFmt w:val="bullet"/>
+      <w:lvlText w:val=""/>
+      <w:lvlJc w:val="left"/>
+      <w:pPr>
+        <w:ind w:left="718" w:hanging="360"/>
+      </w:pPr>
+      <w:rPr>
+        <w:rFonts w:ascii="Symbol" w:hAnsi="Symbol" w:hint="default"/>
+      </w:rPr>
+    </w:lvl>
+    <w:lvl w:ilvl="1" w:tplc="04090003" w:tentative="1">
+      <w:start w:val="1"/>
+      <w:numFmt w:val="bullet"/>
+      <w:lvlText w:val="o"/>
+      <w:lvlJc w:val="left"/>
+      <w:pPr>
+        <w:ind w:left="1438" w:hanging="360"/>
+      </w:pPr>
+      <w:rPr>
+        <w:rFonts w:ascii="Courier New" w:hAnsi="Courier New" w:cs="Courier New" w:hint="default"/>
+      </w:rPr>
+    </w:lvl>
+    <w:lvl w:ilvl="2" w:tplc="04090005" w:tentative="1">
+      <w:start w:val="1"/>
+      <w:numFmt w:val="bullet"/>
+      <w:lvlText w:val=""/>
+      <w:lvlJc w:val="left"/>
+      <w:pPr>
+        <w:ind w:left="2158" w:hanging="360"/>
+      </w:pPr>
+      <w:rPr>
+        <w:rFonts w:ascii="Wingdings" w:hAnsi="Wingdings" w:hint="default"/>
+      </w:rPr>
+    </w:lvl>
+    <w:lvl w:ilvl="3" w:tplc="04090001" w:tentative="1">
+      <w:start w:val="1"/>
+      <w:numFmt w:val="bullet"/>
+      <w:lvlText w:val=""/>
+      <w:lvlJc w:val="left"/>
+      <w:pPr>
+        <w:ind w:left="2878" w:hanging="360"/>
+      </w:pPr>
+      <w:rPr>
+        <w:rFonts w:ascii="Symbol" w:hAnsi="Symbol" w:hint="default"/>
+      </w:rPr>
+    </w:lvl>
+    <w:lvl w:ilvl="4" w:tplc="04090003" w:tentative="1">
+      <w:start w:val="1"/>
+      <w:numFmt w:val="bullet"/>
+      <w:lvlText w:val="o"/>
+      <w:lvlJc w:val="left"/>
+      <w:pPr>
+        <w:ind w:left="3598" w:hanging="360"/>
+      </w:pPr>
+      <w:rPr>
+        <w:rFonts w:ascii="Courier New" w:hAnsi="Courier New" w:cs="Courier New" w:hint="default"/>
+      </w:rPr>
+    </w:lvl>
+    <w:lvl w:ilvl="5" w:tplc="04090005" w:tentative="1">
+      <w:start w:val="1"/>
+      <w:numFmt w:val="bullet"/>
+      <w:lvlText w:val=""/>
+      <w:lvlJc w:val="left"/>
+      <w:pPr>
+        <w:ind w:left="4318" w:hanging="360"/>
+      </w:pPr>
+      <w:rPr>
+        <w:rFonts w:ascii="Wingdings" w:hAnsi="Wingdings" w:hint="default"/>
+      </w:rPr>
+    </w:lvl>
+    <w:lvl w:ilvl="6" w:tplc="04090001" w:tentative="1">
+      <w:start w:val="1"/>
+      <w:numFmt w:val="bullet"/>
+      <w:lvlText w:val=""/>
+      <w:lvlJc w:val="left"/>
+      <w:pPr>
+        <w:ind w:left="5038" w:hanging="360"/>
+      </w:pPr>
+      <w:rPr>
+        <w:rFonts w:ascii="Symbol" w:hAnsi="Symbol" w:hint="default"/>
+      </w:rPr>
+    </w:lvl>
+    <w:lvl w:ilvl="7" w:tplc="04090003" w:tentative="1">
+      <w:start w:val="1"/>
+      <w:numFmt w:val="bullet"/>
+      <w:lvlText w:val="o"/>
+      <w:lvlJc w:val="left"/>
+      <w:pPr>
+        <w:ind w:left="5758" w:hanging="360"/>
+      </w:pPr>
+      <w:rPr>
+        <w:rFonts w:ascii="Courier New" w:hAnsi="Courier New" w:cs="Courier New" w:hint="default"/>
+      </w:rPr>
+    </w:lvl>
+    <w:lvl w:ilvl="8" w:tplc="04090005" w:tentative="1">
+      <w:start w:val="1"/>
+      <w:numFmt w:val="bullet"/>
+      <w:lvlText w:val=""/>
+      <w:lvlJc w:val="left"/>
+      <w:pPr>
+        <w:ind w:left="6478" w:hanging="360"/>
+      </w:pPr>
+      <w:rPr>
+        <w:rFonts w:ascii="Wingdings" w:hAnsi="Wingdings" w:hint="default"/>
+      </w:rPr>
+    </w:lvl>
+  </w:abstractNum>
+  <w:num w:numId="1" w16cid:durableId="1015155730">
+    <w:abstractNumId w:val="0"/>
+  </w:num>
+</w:numbering>
 </file>
 
 <file path=word/styles.xml><?xml version="1.0" encoding="utf-8"?>
@@ -3525,6 +4733,21 @@
       <w:lang w:eastAsia="zh-CN" w:bidi="hi-IN"/>
     </w:rPr>
   </w:style>
+  <w:style w:type="paragraph" w:styleId="ListParagraph">
+    <w:name w:val="List Paragraph"/>
+    <w:basedOn w:val="Normal"/>
+    <w:uiPriority w:val="34"/>
+    <w:qFormat/>
+    <w:rsid w:val="00505B93"/>
+    <w:pPr>
+      <w:ind w:left="720"/>
+      <w:contextualSpacing/>
+    </w:pPr>
+    <w:rPr>
+      <w:rFonts w:cs="Mangal"/>
+      <w:szCs w:val="20"/>
+    </w:rPr>
+  </w:style>
 </w:styles>
 </file>
 

</xml_diff>